<commit_message>
A working simulation setup finally created however too late for design revision
</commit_message>
<xml_diff>
--- a/proje2/Project2_rapor.docx
+++ b/proje2/Project2_rapor.docx
@@ -2104,103 +2104,30 @@
     <w:p>
       <w:pPr>
         <w:pStyle w:val="Caption"/>
-        <w:keepNext/>
-        <w:rPr>
-          <w:rFonts w:cs="Times New Roman"/>
-          <w:szCs w:val="24"/>
-        </w:rPr>
-      </w:pPr>
-      <w:r>
-        <w:rPr>
-          <w:rFonts w:cs="Times New Roman"/>
-          <w:szCs w:val="24"/>
-        </w:rPr>
+      </w:pPr>
+      <w:r>
         <w:t xml:space="preserve">Table </w:t>
       </w:r>
-      <w:r>
-        <w:rPr>
-          <w:rFonts w:cs="Times New Roman"/>
-          <w:szCs w:val="24"/>
-        </w:rPr>
-        <w:fldChar w:fldCharType="begin"/>
-      </w:r>
-      <w:r>
-        <w:rPr>
-          <w:rFonts w:cs="Times New Roman"/>
-          <w:szCs w:val="24"/>
-        </w:rPr>
-        <w:instrText xml:space="preserve"> STYLEREF 1 \s </w:instrText>
-      </w:r>
-      <w:r>
-        <w:rPr>
-          <w:rFonts w:cs="Times New Roman"/>
-          <w:szCs w:val="24"/>
-        </w:rPr>
-        <w:fldChar w:fldCharType="separate"/>
-      </w:r>
-      <w:r>
-        <w:rPr>
-          <w:rFonts w:cs="Times New Roman"/>
-          <w:noProof/>
-          <w:szCs w:val="24"/>
-        </w:rPr>
-        <w:t>1</w:t>
-      </w:r>
-      <w:r>
-        <w:rPr>
-          <w:rFonts w:cs="Times New Roman"/>
-          <w:szCs w:val="24"/>
-        </w:rPr>
-        <w:fldChar w:fldCharType="end"/>
-      </w:r>
-      <w:r>
-        <w:rPr>
-          <w:rFonts w:cs="Times New Roman"/>
-          <w:szCs w:val="24"/>
-        </w:rPr>
+      <w:fldSimple w:instr=" STYLEREF 1 \s ">
+        <w:r>
+          <w:rPr>
+            <w:noProof/>
+          </w:rPr>
+          <w:t>1</w:t>
+        </w:r>
+      </w:fldSimple>
+      <w:r>
         <w:t>.</w:t>
       </w:r>
-      <w:r>
-        <w:rPr>
-          <w:rFonts w:cs="Times New Roman"/>
-          <w:szCs w:val="24"/>
-        </w:rPr>
-        <w:fldChar w:fldCharType="begin"/>
-      </w:r>
-      <w:r>
-        <w:rPr>
-          <w:rFonts w:cs="Times New Roman"/>
-          <w:szCs w:val="24"/>
-        </w:rPr>
-        <w:instrText xml:space="preserve"> SEQ Table \* ARABIC \s 1 </w:instrText>
-      </w:r>
-      <w:r>
-        <w:rPr>
-          <w:rFonts w:cs="Times New Roman"/>
-          <w:szCs w:val="24"/>
-        </w:rPr>
-        <w:fldChar w:fldCharType="separate"/>
-      </w:r>
-      <w:r>
-        <w:rPr>
-          <w:rFonts w:cs="Times New Roman"/>
-          <w:noProof/>
-          <w:szCs w:val="24"/>
-        </w:rPr>
-        <w:t>1</w:t>
-      </w:r>
-      <w:r>
-        <w:rPr>
-          <w:rFonts w:cs="Times New Roman"/>
-          <w:szCs w:val="24"/>
-        </w:rPr>
-        <w:fldChar w:fldCharType="end"/>
-      </w:r>
-      <w:r>
-        <w:rPr>
-          <w:rFonts w:cs="Times New Roman"/>
-          <w:szCs w:val="24"/>
-        </w:rPr>
+      <w:fldSimple w:instr=" SEQ Table \* ARABIC \s 1 ">
+        <w:r>
+          <w:rPr>
+            <w:noProof/>
+          </w:rPr>
+          <w:t>1</w:t>
+        </w:r>
+      </w:fldSimple>
+      <w:r>
         <w:t xml:space="preserve"> Distribution factors for full-pitched winding</w:t>
       </w:r>
     </w:p>
@@ -2802,45 +2729,25 @@
                             <w:r>
                               <w:t xml:space="preserve">Figure </w:t>
                             </w:r>
-                            <w:r>
-                              <w:fldChar w:fldCharType="begin"/>
-                            </w:r>
-                            <w:r>
-                              <w:instrText xml:space="preserve"> STYLEREF 1 \s </w:instrText>
-                            </w:r>
-                            <w:r>
-                              <w:fldChar w:fldCharType="separate"/>
-                            </w:r>
-                            <w:r>
-                              <w:rPr>
-                                <w:noProof/>
-                              </w:rPr>
-                              <w:t>1</w:t>
-                            </w:r>
-                            <w:r>
-                              <w:fldChar w:fldCharType="end"/>
-                            </w:r>
+                            <w:fldSimple w:instr=" STYLEREF 1 \s ">
+                              <w:r>
+                                <w:rPr>
+                                  <w:noProof/>
+                                </w:rPr>
+                                <w:t>1</w:t>
+                              </w:r>
+                            </w:fldSimple>
                             <w:r>
                               <w:t>.</w:t>
                             </w:r>
-                            <w:r>
-                              <w:fldChar w:fldCharType="begin"/>
-                            </w:r>
-                            <w:r>
-                              <w:instrText xml:space="preserve"> SEQ Figure \* ARABIC \s 1 </w:instrText>
-                            </w:r>
-                            <w:r>
-                              <w:fldChar w:fldCharType="separate"/>
-                            </w:r>
-                            <w:r>
-                              <w:rPr>
-                                <w:noProof/>
-                              </w:rPr>
-                              <w:t>2</w:t>
-                            </w:r>
-                            <w:r>
-                              <w:fldChar w:fldCharType="end"/>
-                            </w:r>
+                            <w:fldSimple w:instr=" SEQ Figure \* ARABIC \s 1 ">
+                              <w:r>
+                                <w:rPr>
+                                  <w:noProof/>
+                                </w:rPr>
+                                <w:t>2</w:t>
+                              </w:r>
+                            </w:fldSimple>
                             <w:bookmarkEnd w:id="1"/>
                             <w:r>
                               <w:t xml:space="preserve"> Full pitched, </w:t>
@@ -2893,45 +2800,25 @@
                       <w:r>
                         <w:t xml:space="preserve">Figure </w:t>
                       </w:r>
-                      <w:r>
-                        <w:fldChar w:fldCharType="begin"/>
-                      </w:r>
-                      <w:r>
-                        <w:instrText xml:space="preserve"> STYLEREF 1 \s </w:instrText>
-                      </w:r>
-                      <w:r>
-                        <w:fldChar w:fldCharType="separate"/>
-                      </w:r>
-                      <w:r>
-                        <w:rPr>
-                          <w:noProof/>
-                        </w:rPr>
-                        <w:t>1</w:t>
-                      </w:r>
-                      <w:r>
-                        <w:fldChar w:fldCharType="end"/>
-                      </w:r>
+                      <w:fldSimple w:instr=" STYLEREF 1 \s ">
+                        <w:r>
+                          <w:rPr>
+                            <w:noProof/>
+                          </w:rPr>
+                          <w:t>1</w:t>
+                        </w:r>
+                      </w:fldSimple>
                       <w:r>
                         <w:t>.</w:t>
                       </w:r>
-                      <w:r>
-                        <w:fldChar w:fldCharType="begin"/>
-                      </w:r>
-                      <w:r>
-                        <w:instrText xml:space="preserve"> SEQ Figure \* ARABIC \s 1 </w:instrText>
-                      </w:r>
-                      <w:r>
-                        <w:fldChar w:fldCharType="separate"/>
-                      </w:r>
-                      <w:r>
-                        <w:rPr>
-                          <w:noProof/>
-                        </w:rPr>
-                        <w:t>2</w:t>
-                      </w:r>
-                      <w:r>
-                        <w:fldChar w:fldCharType="end"/>
-                      </w:r>
+                      <w:fldSimple w:instr=" SEQ Figure \* ARABIC \s 1 ">
+                        <w:r>
+                          <w:rPr>
+                            <w:noProof/>
+                          </w:rPr>
+                          <w:t>2</w:t>
+                        </w:r>
+                      </w:fldSimple>
                       <w:bookmarkEnd w:id="2"/>
                       <w:r>
                         <w:t xml:space="preserve"> Full pitched, </w:t>
@@ -3640,12 +3527,6 @@
           <w:rFonts w:cs="Times New Roman"/>
           <w:szCs w:val="24"/>
         </w:rPr>
-      </w:r>
-      <w:r>
-        <w:rPr>
-          <w:rFonts w:cs="Times New Roman"/>
-          <w:szCs w:val="24"/>
-        </w:rPr>
         <w:instrText xml:space="preserve"> \* MERGEFORMAT </w:instrText>
       </w:r>
       <w:r>
@@ -3653,6 +3534,12 @@
           <w:rFonts w:cs="Times New Roman"/>
           <w:szCs w:val="24"/>
         </w:rPr>
+      </w:r>
+      <w:r>
+        <w:rPr>
+          <w:rFonts w:cs="Times New Roman"/>
+          <w:szCs w:val="24"/>
+        </w:rPr>
         <w:fldChar w:fldCharType="separate"/>
       </w:r>
       <w:r>
@@ -3699,109 +3586,41 @@
     <w:p>
       <w:pPr>
         <w:pStyle w:val="Caption"/>
-        <w:keepNext/>
-        <w:rPr>
-          <w:rFonts w:cs="Times New Roman"/>
-        </w:rPr>
       </w:pPr>
       <w:bookmarkStart w:id="3" w:name="_Ref512094059"/>
       <w:r>
-        <w:rPr>
-          <w:rFonts w:cs="Times New Roman"/>
-        </w:rPr>
         <w:t xml:space="preserve">Table </w:t>
       </w:r>
-      <w:r>
-        <w:rPr>
-          <w:rFonts w:cs="Times New Roman"/>
-        </w:rPr>
-        <w:fldChar w:fldCharType="begin"/>
-      </w:r>
-      <w:r>
-        <w:rPr>
-          <w:rFonts w:cs="Times New Roman"/>
-        </w:rPr>
-        <w:instrText xml:space="preserve"> STYLEREF 1 \s </w:instrText>
-      </w:r>
-      <w:r>
-        <w:rPr>
-          <w:rFonts w:cs="Times New Roman"/>
-        </w:rPr>
-        <w:fldChar w:fldCharType="separate"/>
-      </w:r>
-      <w:r>
-        <w:rPr>
-          <w:rFonts w:cs="Times New Roman"/>
-          <w:noProof/>
-        </w:rPr>
-        <w:t>1</w:t>
-      </w:r>
-      <w:r>
-        <w:rPr>
-          <w:rFonts w:cs="Times New Roman"/>
-        </w:rPr>
-        <w:fldChar w:fldCharType="end"/>
-      </w:r>
-      <w:r>
-        <w:rPr>
-          <w:rFonts w:cs="Times New Roman"/>
-        </w:rPr>
+      <w:fldSimple w:instr=" STYLEREF 1 \s ">
+        <w:r>
+          <w:rPr>
+            <w:noProof/>
+          </w:rPr>
+          <w:t>1</w:t>
+        </w:r>
+      </w:fldSimple>
+      <w:r>
         <w:t>.</w:t>
       </w:r>
-      <w:r>
-        <w:rPr>
-          <w:rFonts w:cs="Times New Roman"/>
-        </w:rPr>
-        <w:fldChar w:fldCharType="begin"/>
-      </w:r>
-      <w:r>
-        <w:rPr>
-          <w:rFonts w:cs="Times New Roman"/>
-        </w:rPr>
-        <w:instrText xml:space="preserve"> SEQ Table \* ARABIC \s 1 </w:instrText>
-      </w:r>
-      <w:r>
-        <w:rPr>
-          <w:rFonts w:cs="Times New Roman"/>
-        </w:rPr>
-        <w:fldChar w:fldCharType="separate"/>
-      </w:r>
-      <w:r>
-        <w:rPr>
-          <w:rFonts w:cs="Times New Roman"/>
-          <w:noProof/>
-        </w:rPr>
-        <w:t>2</w:t>
-      </w:r>
-      <w:r>
-        <w:rPr>
-          <w:rFonts w:cs="Times New Roman"/>
-        </w:rPr>
-        <w:fldChar w:fldCharType="end"/>
-      </w:r>
+      <w:fldSimple w:instr=" SEQ Table \* ARABIC \s 1 ">
+        <w:r>
+          <w:rPr>
+            <w:noProof/>
+          </w:rPr>
+          <w:t>2</w:t>
+        </w:r>
+      </w:fldSimple>
       <w:bookmarkEnd w:id="3"/>
       <w:r>
-        <w:rPr>
-          <w:rFonts w:cs="Times New Roman"/>
-        </w:rPr>
         <w:t xml:space="preserve"> </w:t>
       </w:r>
       <w:r>
-        <w:rPr>
-          <w:rFonts w:cs="Times New Roman"/>
-        </w:rPr>
         <w:t>Absolute values of w</w:t>
       </w:r>
       <w:r>
-        <w:rPr>
-          <w:rFonts w:cs="Times New Roman"/>
-        </w:rPr>
         <w:t>inding factors for different coil span</w:t>
       </w:r>
       <w:r>
-        <w:rPr>
-          <w:rFonts w:cs="Times New Roman"/>
-        </w:rPr>
         <w:t>s</w:t>
       </w:r>
     </w:p>
@@ -5457,100 +5276,36 @@
     <w:p>
       <w:pPr>
         <w:pStyle w:val="Caption"/>
-        <w:rPr>
-          <w:rFonts w:cs="Times New Roman"/>
-        </w:rPr>
-      </w:pPr>
-      <w:r>
-        <w:rPr>
-          <w:rFonts w:cs="Times New Roman"/>
-        </w:rPr>
+      </w:pPr>
+      <w:r>
         <w:t xml:space="preserve">Figure </w:t>
       </w:r>
-      <w:r>
-        <w:rPr>
-          <w:rFonts w:cs="Times New Roman"/>
-        </w:rPr>
-        <w:fldChar w:fldCharType="begin"/>
-      </w:r>
-      <w:r>
-        <w:rPr>
-          <w:rFonts w:cs="Times New Roman"/>
-        </w:rPr>
-        <w:instrText xml:space="preserve"> STYLEREF 1 \s </w:instrText>
-      </w:r>
-      <w:r>
-        <w:rPr>
-          <w:rFonts w:cs="Times New Roman"/>
-        </w:rPr>
-        <w:fldChar w:fldCharType="separate"/>
-      </w:r>
-      <w:r>
-        <w:rPr>
-          <w:rFonts w:cs="Times New Roman"/>
-          <w:noProof/>
-        </w:rPr>
-        <w:t>1</w:t>
-      </w:r>
-      <w:r>
-        <w:rPr>
-          <w:rFonts w:cs="Times New Roman"/>
-        </w:rPr>
-        <w:fldChar w:fldCharType="end"/>
-      </w:r>
-      <w:r>
-        <w:rPr>
-          <w:rFonts w:cs="Times New Roman"/>
-        </w:rPr>
+      <w:fldSimple w:instr=" STYLEREF 1 \s ">
+        <w:r>
+          <w:rPr>
+            <w:noProof/>
+          </w:rPr>
+          <w:t>1</w:t>
+        </w:r>
+      </w:fldSimple>
+      <w:r>
         <w:t>.</w:t>
       </w:r>
-      <w:r>
-        <w:rPr>
-          <w:rFonts w:cs="Times New Roman"/>
-        </w:rPr>
-        <w:fldChar w:fldCharType="begin"/>
-      </w:r>
-      <w:r>
-        <w:rPr>
-          <w:rFonts w:cs="Times New Roman"/>
-        </w:rPr>
-        <w:instrText xml:space="preserve"> SEQ Figure \* ARABIC \s 1 </w:instrText>
-      </w:r>
-      <w:r>
-        <w:rPr>
-          <w:rFonts w:cs="Times New Roman"/>
-        </w:rPr>
-        <w:fldChar w:fldCharType="separate"/>
-      </w:r>
-      <w:r>
-        <w:rPr>
-          <w:rFonts w:cs="Times New Roman"/>
-          <w:noProof/>
-        </w:rPr>
-        <w:t>3</w:t>
-      </w:r>
-      <w:r>
-        <w:rPr>
-          <w:rFonts w:cs="Times New Roman"/>
-        </w:rPr>
-        <w:fldChar w:fldCharType="end"/>
-      </w:r>
-      <w:r>
-        <w:rPr>
-          <w:rFonts w:cs="Times New Roman"/>
-        </w:rPr>
+      <w:fldSimple w:instr=" SEQ Figure \* ARABIC \s 1 ">
+        <w:r>
+          <w:rPr>
+            <w:noProof/>
+          </w:rPr>
+          <w:t>3</w:t>
+        </w:r>
+      </w:fldSimple>
+      <w:r>
         <w:t xml:space="preserve"> Winding diagram and corresponding MMF waveform for </w:t>
       </w:r>
       <w:r>
-        <w:rPr>
-          <w:rFonts w:cs="Times New Roman"/>
-        </w:rPr>
         <w:t xml:space="preserve">8/9 coil span with </w:t>
       </w:r>
       <w:r>
-        <w:rPr>
-          <w:rFonts w:cs="Times New Roman"/>
-        </w:rPr>
         <w:t xml:space="preserve">Ia=1pu, Ib= -0.5pu Ic=-0.5pu </w:t>
       </w:r>
     </w:p>
@@ -5608,94 +5363,33 @@
     <w:p>
       <w:pPr>
         <w:pStyle w:val="Caption"/>
-        <w:rPr>
-          <w:rFonts w:cs="Times New Roman"/>
-        </w:rPr>
-      </w:pPr>
-      <w:r>
-        <w:rPr>
-          <w:rFonts w:cs="Times New Roman"/>
-        </w:rPr>
+      </w:pPr>
+      <w:r>
         <w:t xml:space="preserve">Figure </w:t>
       </w:r>
-      <w:r>
-        <w:rPr>
-          <w:rFonts w:cs="Times New Roman"/>
-        </w:rPr>
-        <w:fldChar w:fldCharType="begin"/>
-      </w:r>
-      <w:r>
-        <w:rPr>
-          <w:rFonts w:cs="Times New Roman"/>
-        </w:rPr>
-        <w:instrText xml:space="preserve"> STYLEREF 1 \s </w:instrText>
-      </w:r>
-      <w:r>
-        <w:rPr>
-          <w:rFonts w:cs="Times New Roman"/>
-        </w:rPr>
-        <w:fldChar w:fldCharType="separate"/>
-      </w:r>
-      <w:r>
-        <w:rPr>
-          <w:rFonts w:cs="Times New Roman"/>
-          <w:noProof/>
-        </w:rPr>
-        <w:t>1</w:t>
-      </w:r>
-      <w:r>
-        <w:rPr>
-          <w:rFonts w:cs="Times New Roman"/>
-        </w:rPr>
-        <w:fldChar w:fldCharType="end"/>
-      </w:r>
-      <w:r>
-        <w:rPr>
-          <w:rFonts w:cs="Times New Roman"/>
-        </w:rPr>
+      <w:fldSimple w:instr=" STYLEREF 1 \s ">
+        <w:r>
+          <w:rPr>
+            <w:noProof/>
+          </w:rPr>
+          <w:t>1</w:t>
+        </w:r>
+      </w:fldSimple>
+      <w:r>
         <w:t>.</w:t>
       </w:r>
-      <w:r>
-        <w:rPr>
-          <w:rFonts w:cs="Times New Roman"/>
-        </w:rPr>
-        <w:fldChar w:fldCharType="begin"/>
-      </w:r>
-      <w:r>
-        <w:rPr>
-          <w:rFonts w:cs="Times New Roman"/>
-        </w:rPr>
-        <w:instrText xml:space="preserve"> SEQ Figure \* ARABIC \s 1 </w:instrText>
-      </w:r>
-      <w:r>
-        <w:rPr>
-          <w:rFonts w:cs="Times New Roman"/>
-        </w:rPr>
-        <w:fldChar w:fldCharType="separate"/>
-      </w:r>
-      <w:r>
-        <w:rPr>
-          <w:rFonts w:cs="Times New Roman"/>
-          <w:noProof/>
-        </w:rPr>
-        <w:t>4</w:t>
-      </w:r>
-      <w:r>
-        <w:rPr>
-          <w:rFonts w:cs="Times New Roman"/>
-        </w:rPr>
-        <w:fldChar w:fldCharType="end"/>
-      </w:r>
-      <w:r>
-        <w:rPr>
-          <w:rFonts w:cs="Times New Roman"/>
-        </w:rPr>
+      <w:fldSimple w:instr=" SEQ Figure \* ARABIC \s 1 ">
+        <w:r>
+          <w:rPr>
+            <w:noProof/>
+          </w:rPr>
+          <w:t>4</w:t>
+        </w:r>
+      </w:fldSimple>
+      <w:r>
         <w:t xml:space="preserve"> Machine constants of totally enclosed asynchronous and synchronous machines as a function of pole power</w:t>
       </w:r>
       <w:r>
-        <w:rPr>
-          <w:rFonts w:cs="Times New Roman"/>
-        </w:rPr>
         <w:t xml:space="preserve"> [2]</w:t>
       </w:r>
     </w:p>
@@ -5860,16 +5554,7 @@
                   <w:szCs w:val="28"/>
                   <w:lang w:eastAsia="zh-CN"/>
                 </w:rPr>
-                <m:t>c</m:t>
-              </m:r>
-              <m:r>
-                <w:rPr>
-                  <w:rFonts w:ascii="Cambria Math" w:hAnsi="Cambria Math" w:cs="Times New Roman"/>
-                  <w:sz w:val="28"/>
-                  <w:szCs w:val="28"/>
-                  <w:lang w:eastAsia="zh-CN"/>
-                </w:rPr>
-                <m:t>u</m:t>
+                <m:t>cu</m:t>
               </m:r>
             </m:sub>
           </m:sSub>
@@ -5952,25 +5637,7 @@
               <w:szCs w:val="28"/>
               <w:vertAlign w:val="subscript"/>
             </w:rPr>
-            <m:t>=0.1</m:t>
-          </m:r>
-          <m:r>
-            <w:rPr>
-              <w:rFonts w:ascii="Cambria Math" w:hAnsi="Cambria Math" w:cs="Times New Roman"/>
-              <w:sz w:val="28"/>
-              <w:szCs w:val="28"/>
-              <w:vertAlign w:val="subscript"/>
-            </w:rPr>
-            <m:t>48</m:t>
-          </m:r>
-          <m:r>
-            <w:rPr>
-              <w:rFonts w:ascii="Cambria Math" w:hAnsi="Cambria Math" w:cs="Times New Roman"/>
-              <w:sz w:val="28"/>
-              <w:szCs w:val="28"/>
-              <w:vertAlign w:val="subscript"/>
-            </w:rPr>
-            <m:t xml:space="preserve"> </m:t>
+            <m:t xml:space="preserve">=0.148 </m:t>
           </m:r>
           <m:sSup>
             <m:sSupPr>
@@ -6051,6 +5718,15 @@
               </m:r>
             </m:sup>
           </m:sSup>
+          <m:r>
+            <w:rPr>
+              <w:rFonts w:ascii="Cambria Math" w:hAnsi="Cambria Math" w:cs="Times New Roman"/>
+              <w:sz w:val="28"/>
+              <w:szCs w:val="28"/>
+              <w:vertAlign w:val="subscript"/>
+            </w:rPr>
+            <m:t>≈25AWG</m:t>
+          </m:r>
         </m:oMath>
       </m:oMathPara>
     </w:p>
@@ -6228,13 +5904,13 @@
           <w:rFonts w:cs="Times New Roman"/>
           <w:szCs w:val="24"/>
         </w:rPr>
-      </w:r>
-      <w:r>
-        <w:rPr>
-          <w:rFonts w:cs="Times New Roman"/>
-          <w:szCs w:val="24"/>
-        </w:rPr>
         <w:instrText xml:space="preserve"> \* MERGEFORMAT </w:instrText>
+      </w:r>
+      <w:r>
+        <w:rPr>
+          <w:rFonts w:cs="Times New Roman"/>
+          <w:szCs w:val="24"/>
+        </w:rPr>
       </w:r>
       <w:r>
         <w:rPr>
@@ -6487,15 +6163,7 @@
             <w:szCs w:val="28"/>
             <w:vertAlign w:val="subscript"/>
           </w:rPr>
-          <m:t>136</m:t>
-        </m:r>
-        <m:r>
-          <w:rPr>
-            <w:rFonts w:ascii="Cambria Math" w:hAnsi="Cambria Math" w:cs="Times New Roman"/>
-            <w:szCs w:val="28"/>
-            <w:vertAlign w:val="subscript"/>
-          </w:rPr>
-          <m:t xml:space="preserve"> (must be even)</m:t>
+          <m:t>136 (must be even)</m:t>
         </m:r>
       </m:oMath>
     </w:p>
@@ -6777,14 +6445,7 @@
                         <w:rFonts w:ascii="Cambria Math" w:eastAsiaTheme="minorEastAsia" w:hAnsi="Cambria Math" w:cs="Times New Roman"/>
                         <w:lang w:eastAsia="zh-CN"/>
                       </w:rPr>
-                      <m:t>mec</m:t>
-                    </m:r>
-                    <m:r>
-                      <w:rPr>
-                        <w:rFonts w:ascii="Cambria Math" w:eastAsiaTheme="minorEastAsia" w:hAnsi="Cambria Math" w:cs="Times New Roman"/>
-                        <w:lang w:eastAsia="zh-CN"/>
-                      </w:rPr>
-                      <m:t>,W</m:t>
+                      <m:t>mec,W</m:t>
                     </m:r>
                   </m:sub>
                 </m:sSub>
@@ -6806,21 +6467,7 @@
             <w:rFonts w:ascii="Cambria Math" w:eastAsiaTheme="minorEastAsia" w:hAnsi="Cambria Math" w:cs="Times New Roman"/>
             <w:lang w:eastAsia="zh-CN"/>
           </w:rPr>
-          <m:t>≈0.2</m:t>
-        </m:r>
-        <m:r>
-          <w:rPr>
-            <w:rFonts w:ascii="Cambria Math" w:eastAsiaTheme="minorEastAsia" w:hAnsi="Cambria Math" w:cs="Times New Roman"/>
-            <w:lang w:eastAsia="zh-CN"/>
-          </w:rPr>
-          <m:t>4</m:t>
-        </m:r>
-        <m:r>
-          <w:rPr>
-            <w:rFonts w:ascii="Cambria Math" w:eastAsiaTheme="minorEastAsia" w:hAnsi="Cambria Math" w:cs="Times New Roman"/>
-            <w:lang w:eastAsia="zh-CN"/>
-          </w:rPr>
-          <m:t>mm</m:t>
+          <m:t>≈0.24mm</m:t>
         </m:r>
       </m:oMath>
     </w:p>
@@ -7078,6 +6725,9 @@
           </m:den>
         </m:f>
         <m:r>
+          <m:rPr>
+            <m:sty m:val="bi"/>
+          </m:rPr>
           <w:rPr>
             <w:rFonts w:ascii="Cambria Math" w:hAnsi="Cambria Math" w:cs="Times New Roman"/>
             <w:sz w:val="24"/>
@@ -7085,18 +6735,14 @@
           <m:t>=0.</m:t>
         </m:r>
         <m:r>
+          <m:rPr>
+            <m:sty m:val="bi"/>
+          </m:rPr>
           <w:rPr>
             <w:rFonts w:ascii="Cambria Math" w:hAnsi="Cambria Math" w:cs="Times New Roman"/>
             <w:sz w:val="22"/>
           </w:rPr>
-          <m:t>001</m:t>
-        </m:r>
-        <m:r>
-          <w:rPr>
-            <w:rFonts w:ascii="Cambria Math" w:hAnsi="Cambria Math" w:cs="Times New Roman"/>
-            <w:sz w:val="22"/>
-          </w:rPr>
-          <m:t>3</m:t>
+          <m:t>0013</m:t>
         </m:r>
       </m:oMath>
       <w:r>
@@ -7226,13 +6872,7 @@
               <w:rPr>
                 <w:rFonts w:ascii="Cambria Math" w:hAnsi="Cambria Math" w:cs="Times New Roman"/>
               </w:rPr>
-              <m:t>πDL/</m:t>
-            </m:r>
-            <m:r>
-              <w:rPr>
-                <w:rFonts w:ascii="Cambria Math" w:hAnsi="Cambria Math" w:cs="Times New Roman"/>
-              </w:rPr>
-              <m:t>poles</m:t>
+              <m:t>πDL/poles</m:t>
             </m:r>
           </m:den>
         </m:f>
@@ -7518,7 +7158,7 @@
           <m:e>
             <m:r>
               <m:rPr>
-                <m:sty m:val="p"/>
+                <m:sty m:val="b"/>
               </m:rPr>
               <w:rPr>
                 <w:rFonts w:ascii="Cambria Math" w:hAnsi="Cambria Math" w:cs="Times New Roman"/>
@@ -7530,18 +7170,14 @@
           </m:e>
           <m:sub>
             <m:r>
+              <m:rPr>
+                <m:sty m:val="bi"/>
+              </m:rPr>
               <w:rPr>
                 <w:rFonts w:ascii="Cambria Math" w:hAnsi="Cambria Math" w:cs="Times New Roman"/>
                 <w:sz w:val="24"/>
               </w:rPr>
-              <m:t>st</m:t>
-            </m:r>
-            <m:r>
-              <w:rPr>
-                <w:rFonts w:ascii="Cambria Math" w:hAnsi="Cambria Math" w:cs="Times New Roman"/>
-                <w:sz w:val="24"/>
-              </w:rPr>
-              <m:t>,avg</m:t>
+              <m:t>st,avg</m:t>
             </m:r>
           </m:sub>
         </m:sSub>
@@ -7593,25 +7229,14 @@
           </m:sub>
         </m:sSub>
         <m:r>
+          <m:rPr>
+            <m:sty m:val="bi"/>
+          </m:rPr>
           <w:rPr>
             <w:rFonts w:ascii="Cambria Math" w:hAnsi="Cambria Math" w:cs="Times New Roman"/>
             <w:sz w:val="24"/>
           </w:rPr>
-          <m:t>/(</m:t>
-        </m:r>
-        <m:r>
-          <w:rPr>
-            <w:rFonts w:ascii="Cambria Math" w:hAnsi="Cambria Math" w:cs="Times New Roman"/>
-            <w:sz w:val="24"/>
-          </w:rPr>
-          <m:t>TeethArea*</m:t>
-        </m:r>
-        <m:r>
-          <w:rPr>
-            <w:rFonts w:ascii="Cambria Math" w:hAnsi="Cambria Math" w:cs="Times New Roman"/>
-            <w:sz w:val="24"/>
-          </w:rPr>
-          <m:t>no of teeth per pole)</m:t>
+          <m:t>/(TeethArea*no of teeth per pole)</m:t>
         </m:r>
       </m:oMath>
       <w:r>
@@ -7666,7 +7291,7 @@
               <m:e>
                 <m:r>
                   <m:rPr>
-                    <m:sty m:val="p"/>
+                    <m:sty m:val="b"/>
                   </m:rPr>
                   <w:rPr>
                     <w:rFonts w:ascii="Cambria Math" w:hAnsi="Cambria Math" w:cs="Times New Roman"/>
@@ -7678,6 +7303,9 @@
               </m:e>
               <m:sub>
                 <m:r>
+                  <m:rPr>
+                    <m:sty m:val="bi"/>
+                  </m:rPr>
                   <w:rPr>
                     <w:rFonts w:ascii="Cambria Math" w:hAnsi="Cambria Math" w:cs="Times New Roman"/>
                     <w:sz w:val="24"/>
@@ -7713,7 +7341,7 @@
           <m:e>
             <m:r>
               <m:rPr>
-                <m:sty m:val="p"/>
+                <m:sty m:val="b"/>
               </m:rPr>
               <w:rPr>
                 <w:rFonts w:ascii="Cambria Math" w:hAnsi="Cambria Math" w:cs="Times New Roman"/>
@@ -7725,18 +7353,14 @@
           </m:e>
           <m:sub>
             <m:r>
+              <m:rPr>
+                <m:sty m:val="bi"/>
+              </m:rPr>
               <w:rPr>
                 <w:rFonts w:ascii="Cambria Math" w:hAnsi="Cambria Math" w:cs="Times New Roman"/>
                 <w:sz w:val="24"/>
               </w:rPr>
-              <m:t>st</m:t>
-            </m:r>
-            <m:r>
-              <w:rPr>
-                <w:rFonts w:ascii="Cambria Math" w:hAnsi="Cambria Math" w:cs="Times New Roman"/>
-                <w:sz w:val="24"/>
-              </w:rPr>
-              <m:t>,avg</m:t>
+              <m:t>st,avg</m:t>
             </m:r>
           </m:sub>
         </m:sSub>
@@ -7853,7 +7477,7 @@
             <m:e>
               <m:r>
                 <m:rPr>
-                  <m:sty m:val="p"/>
+                  <m:sty m:val="b"/>
                 </m:rPr>
                 <w:rPr>
                   <w:rFonts w:ascii="Cambria Math" w:hAnsi="Cambria Math" w:cs="Times New Roman"/>
@@ -7865,25 +7489,14 @@
             </m:e>
             <m:sub>
               <m:r>
+                <m:rPr>
+                  <m:sty m:val="bi"/>
+                </m:rPr>
                 <w:rPr>
                   <w:rFonts w:ascii="Cambria Math" w:hAnsi="Cambria Math" w:cs="Times New Roman"/>
                   <w:sz w:val="24"/>
                 </w:rPr>
-                <m:t>iron</m:t>
-              </m:r>
-              <m:r>
-                <w:rPr>
-                  <w:rFonts w:ascii="Cambria Math" w:hAnsi="Cambria Math" w:cs="Times New Roman"/>
-                  <w:sz w:val="24"/>
-                </w:rPr>
-                <m:t>,</m:t>
-              </m:r>
-              <m:r>
-                <w:rPr>
-                  <w:rFonts w:ascii="Cambria Math" w:hAnsi="Cambria Math" w:cs="Times New Roman"/>
-                  <w:sz w:val="24"/>
-                </w:rPr>
-                <m:t>teeth</m:t>
+                <m:t>iron,teeth</m:t>
               </m:r>
             </m:sub>
           </m:sSub>
@@ -7899,6 +7512,9 @@
             <m:t>=</m:t>
           </m:r>
           <m:r>
+            <m:rPr>
+              <m:sty m:val="bi"/>
+            </m:rPr>
             <w:rPr>
               <w:rFonts w:ascii="Cambria Math" w:hAnsi="Cambria Math" w:cs="Times New Roman"/>
               <w:sz w:val="24"/>
@@ -8033,7 +7649,7 @@
           <m:e>
             <m:r>
               <m:rPr>
-                <m:sty m:val="p"/>
+                <m:sty m:val="b"/>
               </m:rPr>
               <w:rPr>
                 <w:rFonts w:ascii="Cambria Math" w:hAnsi="Cambria Math" w:cs="Times New Roman"/>
@@ -8045,6 +7661,9 @@
           </m:e>
           <m:sub>
             <m:r>
+              <m:rPr>
+                <m:sty m:val="bi"/>
+              </m:rPr>
               <w:rPr>
                 <w:rFonts w:ascii="Cambria Math" w:hAnsi="Cambria Math" w:cs="Times New Roman"/>
                 <w:sz w:val="24"/>
@@ -8054,20 +7673,15 @@
           </m:sub>
         </m:sSub>
         <m:r>
+          <m:rPr>
+            <m:sty m:val="bi"/>
+          </m:rPr>
           <w:rPr>
             <w:rFonts w:ascii="Cambria Math" w:hAnsi="Cambria Math" w:cs="Times New Roman"/>
             <w:sz w:val="24"/>
             <w:szCs w:val="24"/>
           </w:rPr>
-          <m:t>=</m:t>
-        </m:r>
-        <m:r>
-          <w:rPr>
-            <w:rFonts w:ascii="Cambria Math" w:hAnsi="Cambria Math" w:cs="Times New Roman"/>
-            <w:sz w:val="24"/>
-            <w:szCs w:val="24"/>
-          </w:rPr>
-          <m:t>L*0.5(</m:t>
+          <m:t>=L*0.5(</m:t>
         </m:r>
         <m:sSub>
           <m:sSubPr>
@@ -8083,7 +7697,7 @@
           <m:e>
             <m:r>
               <m:rPr>
-                <m:sty m:val="p"/>
+                <m:sty m:val="b"/>
               </m:rPr>
               <w:rPr>
                 <w:rFonts w:ascii="Cambria Math" w:hAnsi="Cambria Math" w:cs="Times New Roman"/>
@@ -8095,6 +7709,9 @@
           </m:e>
           <m:sub>
             <m:r>
+              <m:rPr>
+                <m:sty m:val="bi"/>
+              </m:rPr>
               <w:rPr>
                 <w:rFonts w:ascii="Cambria Math" w:hAnsi="Cambria Math" w:cs="Times New Roman"/>
                 <w:sz w:val="24"/>
@@ -8104,6 +7721,9 @@
           </m:sub>
         </m:sSub>
         <m:r>
+          <m:rPr>
+            <m:sty m:val="bi"/>
+          </m:rPr>
           <w:rPr>
             <w:rFonts w:ascii="Cambria Math" w:hAnsi="Cambria Math" w:cs="Times New Roman"/>
             <w:sz w:val="24"/>
@@ -8123,6 +7743,9 @@
           </m:sSubPr>
           <m:e>
             <m:r>
+              <m:rPr>
+                <m:sty m:val="bi"/>
+              </m:rPr>
               <w:rPr>
                 <w:rFonts w:ascii="Cambria Math" w:hAnsi="Cambria Math" w:cs="Times New Roman"/>
                 <w:sz w:val="24"/>
@@ -8132,6 +7755,9 @@
           </m:e>
           <m:sub>
             <m:r>
+              <m:rPr>
+                <m:sty m:val="bi"/>
+              </m:rPr>
               <w:rPr>
                 <w:rFonts w:ascii="Cambria Math" w:hAnsi="Cambria Math" w:cs="Times New Roman"/>
                 <w:sz w:val="24"/>
@@ -8141,6 +7767,9 @@
           </m:sub>
         </m:sSub>
         <m:r>
+          <m:rPr>
+            <m:sty m:val="bi"/>
+          </m:rPr>
           <w:rPr>
             <w:rFonts w:ascii="Cambria Math" w:hAnsi="Cambria Math" w:cs="Times New Roman"/>
             <w:sz w:val="24"/>
@@ -8193,14 +7822,6 @@
           </m:e>
           <m:sub>
             <m:r>
-              <w:rPr>
-                <w:rFonts w:ascii="Cambria Math" w:hAnsi="Cambria Math" w:cs="Times New Roman"/>
-                <w:sz w:val="24"/>
-                <w:szCs w:val="24"/>
-              </w:rPr>
-              <m:t>s</m:t>
-            </m:r>
-            <m:r>
               <m:rPr>
                 <m:sty m:val="bi"/>
               </m:rPr>
@@ -8209,7 +7830,7 @@
                 <w:sz w:val="24"/>
                 <w:szCs w:val="24"/>
               </w:rPr>
-              <m:t>,av</m:t>
+              <m:t>s,av</m:t>
             </m:r>
           </m:sub>
         </m:sSub>
@@ -8280,14 +7901,6 @@
           </m:num>
           <m:den>
             <m:r>
-              <w:rPr>
-                <w:rFonts w:ascii="Cambria Math" w:hAnsi="Cambria Math" w:cs="Times New Roman"/>
-                <w:sz w:val="24"/>
-                <w:szCs w:val="24"/>
-              </w:rPr>
-              <m:t>2</m:t>
-            </m:r>
-            <m:r>
               <m:rPr>
                 <m:sty m:val="bi"/>
               </m:rPr>
@@ -8296,7 +7909,7 @@
                 <w:sz w:val="24"/>
                 <w:szCs w:val="24"/>
               </w:rPr>
-              <m:t>*</m:t>
+              <m:t>2*</m:t>
             </m:r>
             <m:sSub>
               <m:sSubPr>
@@ -8313,7 +7926,7 @@
               <m:e>
                 <m:r>
                   <m:rPr>
-                    <m:sty m:val="p"/>
+                    <m:sty m:val="b"/>
                   </m:rPr>
                   <w:rPr>
                     <w:rFonts w:ascii="Cambria Math" w:hAnsi="Cambria Math" w:cs="Times New Roman"/>
@@ -8326,6 +7939,9 @@
               </m:e>
               <m:sub>
                 <m:r>
+                  <m:rPr>
+                    <m:sty m:val="bi"/>
+                  </m:rPr>
                   <w:rPr>
                     <w:rFonts w:ascii="Cambria Math" w:hAnsi="Cambria Math" w:cs="Times New Roman"/>
                     <w:sz w:val="24"/>
@@ -8345,27 +7961,7 @@
           <w:sz w:val="24"/>
           <w:szCs w:val="24"/>
         </w:rPr>
-        <w:t xml:space="preserve"> =2.2</w:t>
-      </w:r>
-      <w:proofErr w:type="gramStart"/>
-      <w:r>
-        <w:rPr>
-          <w:rFonts w:cs="Times New Roman"/>
-          <w:b w:val="0"/>
-          <w:sz w:val="24"/>
-          <w:szCs w:val="24"/>
-        </w:rPr>
-        <w:t>T !</w:t>
-      </w:r>
-      <w:proofErr w:type="gramEnd"/>
-      <w:r>
-        <w:rPr>
-          <w:rFonts w:cs="Times New Roman"/>
-          <w:b w:val="0"/>
-          <w:sz w:val="24"/>
-          <w:szCs w:val="24"/>
-        </w:rPr>
-        <w:t xml:space="preserve"> problem</w:t>
+        <w:t xml:space="preserve"> =2.2T ! problem</w:t>
       </w:r>
     </w:p>
     <w:p>
@@ -8707,7 +8303,7 @@
           <m:e>
             <m:r>
               <m:rPr>
-                <m:sty m:val="p"/>
+                <m:sty m:val="b"/>
               </m:rPr>
               <w:rPr>
                 <w:rFonts w:ascii="Cambria Math" w:hAnsi="Cambria Math" w:cs="Times New Roman"/>
@@ -8717,6 +8313,9 @@
           </m:e>
           <m:sub>
             <m:r>
+              <m:rPr>
+                <m:sty m:val="bi"/>
+              </m:rPr>
               <w:rPr>
                 <w:rFonts w:ascii="Cambria Math" w:hAnsi="Cambria Math" w:cs="Times New Roman"/>
               </w:rPr>
@@ -8725,6 +8324,9 @@
           </m:sub>
         </m:sSub>
         <m:r>
+          <m:rPr>
+            <m:sty m:val="bi"/>
+          </m:rPr>
           <w:rPr>
             <w:rFonts w:ascii="Cambria Math" w:hAnsi="Cambria Math" w:cs="Times New Roman"/>
           </w:rPr>
@@ -8742,6 +8344,9 @@
           </m:fPr>
           <m:num>
             <m:r>
+              <m:rPr>
+                <m:sty m:val="bi"/>
+              </m:rPr>
               <w:rPr>
                 <w:rFonts w:ascii="Cambria Math" w:hAnsi="Cambria Math" w:cs="Times New Roman"/>
               </w:rPr>
@@ -8750,6 +8355,9 @@
           </m:num>
           <m:den>
             <m:r>
+              <m:rPr>
+                <m:sty m:val="bi"/>
+              </m:rPr>
               <w:rPr>
                 <w:rFonts w:ascii="Cambria Math" w:hAnsi="Cambria Math" w:cs="Times New Roman"/>
               </w:rPr>
@@ -8818,18 +8426,14 @@
       </w:r>
       <m:oMath>
         <m:r>
+          <m:rPr>
+            <m:sty m:val="bi"/>
+          </m:rPr>
           <w:rPr>
             <w:rFonts w:ascii="Cambria Math" w:hAnsi="Cambria Math" w:cs="Times New Roman"/>
             <w:sz w:val="24"/>
           </w:rPr>
-          <m:t>T</m:t>
-        </m:r>
-        <m:r>
-          <w:rPr>
-            <w:rFonts w:ascii="Cambria Math" w:hAnsi="Cambria Math" w:cs="Times New Roman"/>
-            <w:sz w:val="24"/>
-          </w:rPr>
-          <m:t>=</m:t>
+          <m:t>T=</m:t>
         </m:r>
         <m:f>
           <m:fPr>
@@ -8857,7 +8461,7 @@
               <m:e>
                 <m:r>
                   <m:rPr>
-                    <m:sty m:val="p"/>
+                    <m:sty m:val="b"/>
                   </m:rPr>
                   <w:rPr>
                     <w:rFonts w:ascii="Cambria Math" w:hAnsi="Cambria Math" w:cs="Times New Roman"/>
@@ -8868,6 +8472,9 @@
               </m:e>
               <m:sub>
                 <m:r>
+                  <m:rPr>
+                    <m:sty m:val="bi"/>
+                  </m:rPr>
                   <w:rPr>
                     <w:rFonts w:ascii="Cambria Math" w:hAnsi="Cambria Math" w:cs="Times New Roman"/>
                     <w:sz w:val="22"/>
@@ -8879,6 +8486,9 @@
           </m:num>
           <m:den>
             <m:r>
+              <m:rPr>
+                <m:sty m:val="bi"/>
+              </m:rPr>
               <w:rPr>
                 <w:rFonts w:ascii="Cambria Math" w:hAnsi="Cambria Math" w:cs="Times New Roman"/>
                 <w:sz w:val="24"/>
@@ -8899,7 +8509,7 @@
               <m:e>
                 <m:r>
                   <m:rPr>
-                    <m:sty m:val="p"/>
+                    <m:sty m:val="b"/>
                   </m:rPr>
                   <w:rPr>
                     <w:rFonts w:ascii="Cambria Math" w:hAnsi="Cambria Math" w:cs="Times New Roman"/>
@@ -8910,6 +8520,9 @@
               </m:e>
               <m:sub>
                 <m:r>
+                  <m:rPr>
+                    <m:sty m:val="bi"/>
+                  </m:rPr>
                   <w:rPr>
                     <w:rFonts w:ascii="Cambria Math" w:hAnsi="Cambria Math" w:cs="Times New Roman"/>
                     <w:sz w:val="24"/>
@@ -8919,6 +8532,9 @@
               </m:sub>
             </m:sSub>
             <m:r>
+              <m:rPr>
+                <m:sty m:val="bi"/>
+              </m:rPr>
               <w:rPr>
                 <w:rFonts w:ascii="Cambria Math" w:hAnsi="Cambria Math" w:cs="Times New Roman"/>
                 <w:sz w:val="24"/>
@@ -8998,6 +8614,9 @@
             </m:sSubPr>
             <m:e>
               <m:r>
+                <m:rPr>
+                  <m:sty m:val="bi"/>
+                </m:rPr>
                 <w:rPr>
                   <w:rFonts w:ascii="Cambria Math" w:hAnsi="Cambria Math" w:cs="Times New Roman"/>
                   <w:sz w:val="24"/>
@@ -9007,6 +8626,9 @@
             </m:e>
             <m:sub>
               <m:r>
+                <m:rPr>
+                  <m:sty m:val="bi"/>
+                </m:rPr>
                 <w:rPr>
                   <w:rFonts w:ascii="Cambria Math" w:hAnsi="Cambria Math" w:cs="Times New Roman"/>
                   <w:sz w:val="24"/>
@@ -9016,18 +8638,14 @@
             </m:sub>
           </m:sSub>
           <m:r>
+            <m:rPr>
+              <m:sty m:val="bi"/>
+            </m:rPr>
             <w:rPr>
               <w:rFonts w:ascii="Cambria Math" w:hAnsi="Cambria Math" w:cs="Times New Roman"/>
               <w:sz w:val="24"/>
             </w:rPr>
-            <m:t>=2L</m:t>
-          </m:r>
-          <m:r>
-            <w:rPr>
-              <w:rFonts w:ascii="Cambria Math" w:hAnsi="Cambria Math" w:cs="Times New Roman"/>
-              <w:sz w:val="24"/>
-            </w:rPr>
-            <m:t>+2.3</m:t>
+            <m:t>=2L+2.3</m:t>
           </m:r>
           <m:sSub>
             <m:sSubPr>
@@ -9055,6 +8673,9 @@
             </m:e>
             <m:sub>
               <m:r>
+                <m:rPr>
+                  <m:sty m:val="bi"/>
+                </m:rPr>
                 <w:rPr>
                   <w:rFonts w:ascii="Cambria Math" w:hAnsi="Cambria Math" w:cs="Times New Roman"/>
                   <w:sz w:val="24"/>
@@ -9064,32 +8685,14 @@
             </m:sub>
           </m:sSub>
           <m:r>
+            <m:rPr>
+              <m:sty m:val="bi"/>
+            </m:rPr>
             <w:rPr>
               <w:rFonts w:ascii="Cambria Math" w:hAnsi="Cambria Math" w:cs="Times New Roman"/>
               <w:sz w:val="24"/>
             </w:rPr>
-            <m:t>+0.</m:t>
-          </m:r>
-          <m:r>
-            <w:rPr>
-              <w:rFonts w:ascii="Cambria Math" w:hAnsi="Cambria Math" w:cs="Times New Roman"/>
-              <w:sz w:val="24"/>
-            </w:rPr>
-            <m:t>08=</m:t>
-          </m:r>
-          <m:r>
-            <w:rPr>
-              <w:rFonts w:ascii="Cambria Math" w:hAnsi="Cambria Math" w:cs="Times New Roman"/>
-              <w:sz w:val="24"/>
-            </w:rPr>
-            <m:t xml:space="preserve"> </m:t>
-          </m:r>
-          <m:r>
-            <w:rPr>
-              <w:rFonts w:ascii="Cambria Math" w:hAnsi="Cambria Math" w:cs="Times New Roman"/>
-              <w:sz w:val="24"/>
-            </w:rPr>
-            <m:t>28cm</m:t>
+            <m:t>+0.08= 28cm</m:t>
           </m:r>
         </m:oMath>
       </m:oMathPara>
@@ -9132,7 +8735,7 @@
           <m:e>
             <m:r>
               <m:rPr>
-                <m:sty m:val="p"/>
+                <m:sty m:val="b"/>
               </m:rPr>
               <w:rPr>
                 <w:rFonts w:ascii="Cambria Math" w:hAnsi="Cambria Math" w:cs="Times New Roman"/>
@@ -9144,6 +8747,9 @@
           </m:e>
           <m:sub>
             <m:r>
+              <m:rPr>
+                <m:sty m:val="bi"/>
+              </m:rPr>
               <w:rPr>
                 <w:rFonts w:ascii="Cambria Math" w:hAnsi="Cambria Math" w:cs="Times New Roman"/>
                 <w:sz w:val="24"/>
@@ -9154,6 +8760,9 @@
           </m:sub>
         </m:sSub>
         <m:r>
+          <m:rPr>
+            <m:sty m:val="bi"/>
+          </m:rPr>
           <w:rPr>
             <w:rFonts w:ascii="Cambria Math" w:hAnsi="Cambria Math" w:cs="Times New Roman"/>
             <w:sz w:val="24"/>
@@ -9175,6 +8784,9 @@
           </m:sSupPr>
           <m:e>
             <m:r>
+              <m:rPr>
+                <m:sty m:val="bi"/>
+              </m:rPr>
               <w:rPr>
                 <w:rFonts w:ascii="Cambria Math" w:hAnsi="Cambria Math" w:cs="Times New Roman"/>
                 <w:sz w:val="24"/>
@@ -9185,6 +8797,9 @@
           </m:e>
           <m:sup>
             <m:r>
+              <m:rPr>
+                <m:sty m:val="bi"/>
+              </m:rPr>
               <w:rPr>
                 <w:rFonts w:ascii="Cambria Math" w:hAnsi="Cambria Math" w:cs="Times New Roman"/>
                 <w:sz w:val="24"/>
@@ -9195,6 +8810,9 @@
           </m:sup>
         </m:sSup>
         <m:r>
+          <m:rPr>
+            <m:sty m:val="bi"/>
+          </m:rPr>
           <w:rPr>
             <w:rFonts w:ascii="Cambria Math" w:hAnsi="Cambria Math" w:cs="Times New Roman"/>
             <w:sz w:val="24"/>
@@ -9241,7 +8859,7 @@
             <m:e>
               <m:r>
                 <m:rPr>
-                  <m:sty m:val="p"/>
+                  <m:sty m:val="b"/>
                 </m:rPr>
                 <w:rPr>
                   <w:rFonts w:ascii="Cambria Math" w:eastAsia="RMTMI" w:hAnsi="Cambria Math" w:cs="Times New Roman"/>
@@ -9254,7 +8872,7 @@
             <m:sub>
               <m:r>
                 <m:rPr>
-                  <m:sty m:val="p"/>
+                  <m:sty m:val="b"/>
                 </m:rPr>
                 <w:rPr>
                   <w:rFonts w:ascii="Cambria Math" w:hAnsi="Cambria Math" w:cs="Times New Roman"/>
@@ -9264,6 +8882,9 @@
             </m:sub>
           </m:sSub>
           <m:r>
+            <m:rPr>
+              <m:sty m:val="bi"/>
+            </m:rPr>
             <w:rPr>
               <w:rFonts w:ascii="Cambria Math" w:hAnsi="Cambria Math" w:cs="Times New Roman"/>
             </w:rPr>
@@ -9294,7 +8915,7 @@
                 <m:e>
                   <m:r>
                     <m:rPr>
-                      <m:sty m:val="p"/>
+                      <m:sty m:val="b"/>
                     </m:rPr>
                     <w:rPr>
                       <w:rFonts w:ascii="Cambria Math" w:hAnsi="Cambria Math" w:cs="Times New Roman"/>
@@ -9306,6 +8927,9 @@
                 </m:e>
                 <m:sub>
                   <m:r>
+                    <m:rPr>
+                      <m:sty m:val="bi"/>
+                    </m:rPr>
                     <w:rPr>
                       <w:rFonts w:ascii="Cambria Math" w:hAnsi="Cambria Math" w:cs="Times New Roman"/>
                       <w:sz w:val="24"/>
@@ -9327,6 +8951,9 @@
                 </m:sSubPr>
                 <m:e>
                   <m:r>
+                    <m:rPr>
+                      <m:sty m:val="bi"/>
+                    </m:rPr>
                     <w:rPr>
                       <w:rFonts w:ascii="Cambria Math" w:hAnsi="Cambria Math" w:cs="Times New Roman"/>
                     </w:rPr>
@@ -9335,6 +8962,9 @@
                 </m:e>
                 <m:sub>
                   <m:r>
+                    <m:rPr>
+                      <m:sty m:val="bi"/>
+                    </m:rPr>
                     <w:rPr>
                       <w:rFonts w:ascii="Cambria Math" w:hAnsi="Cambria Math" w:cs="Times New Roman"/>
                     </w:rPr>
@@ -9354,6 +8984,9 @@
                 </m:sSubPr>
                 <m:e>
                   <m:r>
+                    <m:rPr>
+                      <m:sty m:val="bi"/>
+                    </m:rPr>
                     <w:rPr>
                       <w:rFonts w:ascii="Cambria Math" w:hAnsi="Cambria Math" w:cs="Times New Roman"/>
                     </w:rPr>
@@ -9362,6 +8995,9 @@
                 </m:e>
                 <m:sub>
                   <m:r>
+                    <m:rPr>
+                      <m:sty m:val="bi"/>
+                    </m:rPr>
                     <w:rPr>
                       <w:rFonts w:ascii="Cambria Math" w:hAnsi="Cambria Math" w:cs="Times New Roman"/>
                     </w:rPr>
@@ -9385,7 +9021,7 @@
                 <m:e>
                   <m:r>
                     <m:rPr>
-                      <m:sty m:val="p"/>
+                      <m:sty m:val="b"/>
                     </m:rPr>
                     <w:rPr>
                       <w:rFonts w:ascii="Cambria Math" w:hAnsi="Cambria Math" w:cs="Times New Roman"/>
@@ -9397,6 +9033,9 @@
                 </m:e>
                 <m:sub>
                   <m:r>
+                    <m:rPr>
+                      <m:sty m:val="bi"/>
+                    </m:rPr>
                     <w:rPr>
                       <w:rFonts w:ascii="Cambria Math" w:hAnsi="Cambria Math" w:cs="Times New Roman"/>
                       <w:sz w:val="24"/>
@@ -9409,28 +9048,15 @@
             </m:den>
           </m:f>
           <m:r>
+            <m:rPr>
+              <m:sty m:val="bi"/>
+            </m:rPr>
             <w:rPr>
               <w:rFonts w:ascii="Cambria Math" w:hAnsi="Cambria Math" w:cs="Times New Roman"/>
               <w:sz w:val="24"/>
               <w:szCs w:val="24"/>
             </w:rPr>
-            <m:t>=4</m:t>
-          </m:r>
-          <m:r>
-            <w:rPr>
-              <w:rFonts w:ascii="Cambria Math" w:hAnsi="Cambria Math" w:cs="Times New Roman"/>
-              <w:sz w:val="24"/>
-              <w:szCs w:val="24"/>
-            </w:rPr>
-            <m:t>.75</m:t>
-          </m:r>
-          <m:r>
-            <w:rPr>
-              <w:rFonts w:ascii="Cambria Math" w:hAnsi="Cambria Math" w:cs="Times New Roman"/>
-              <w:sz w:val="24"/>
-              <w:szCs w:val="24"/>
-            </w:rPr>
-            <m:t>Ω</m:t>
+            <m:t>=4.75Ω</m:t>
           </m:r>
         </m:oMath>
       </m:oMathPara>
@@ -9469,6 +9095,9 @@
       </w:r>
       <m:oMath>
         <m:r>
+          <m:rPr>
+            <m:sty m:val="bi"/>
+          </m:rPr>
           <w:rPr>
             <w:rFonts w:ascii="Cambria Math" w:hAnsi="Cambria Math" w:cs="Times New Roman"/>
             <w:sz w:val="24"/>
@@ -9488,7 +9117,7 @@
           <m:e>
             <m:r>
               <m:rPr>
-                <m:sty m:val="p"/>
+                <m:sty m:val="b"/>
               </m:rPr>
               <w:rPr>
                 <w:rFonts w:ascii="Cambria Math" w:eastAsia="RMTMI" w:hAnsi="Cambria Math" w:cs="Times New Roman"/>
@@ -9501,7 +9130,7 @@
           <m:sub>
             <m:r>
               <m:rPr>
-                <m:sty m:val="p"/>
+                <m:sty m:val="b"/>
               </m:rPr>
               <w:rPr>
                 <w:rFonts w:ascii="Cambria Math" w:hAnsi="Cambria Math" w:cs="Times New Roman"/>
@@ -9537,6 +9166,9 @@
               </m:sSubPr>
               <m:e>
                 <m:r>
+                  <m:rPr>
+                    <m:sty m:val="bi"/>
+                  </m:rPr>
                   <w:rPr>
                     <w:rFonts w:ascii="Cambria Math" w:hAnsi="Cambria Math" w:cs="Times New Roman"/>
                     <w:sz w:val="24"/>
@@ -9547,6 +9179,9 @@
               </m:e>
               <m:sub>
                 <m:r>
+                  <m:rPr>
+                    <m:sty m:val="bi"/>
+                  </m:rPr>
                   <w:rPr>
                     <w:rFonts w:ascii="Cambria Math" w:hAnsi="Cambria Math" w:cs="Times New Roman"/>
                     <w:sz w:val="24"/>
@@ -9559,6 +9194,9 @@
           </m:e>
           <m:sup>
             <m:r>
+              <m:rPr>
+                <m:sty m:val="bi"/>
+              </m:rPr>
               <w:rPr>
                 <w:rFonts w:ascii="Cambria Math" w:hAnsi="Cambria Math" w:cs="Times New Roman"/>
                 <w:sz w:val="24"/>
@@ -9569,36 +9207,15 @@
           </m:sup>
         </m:sSup>
         <m:r>
+          <m:rPr>
+            <m:sty m:val="bi"/>
+          </m:rPr>
           <w:rPr>
             <w:rFonts w:ascii="Cambria Math" w:hAnsi="Cambria Math" w:cs="Times New Roman"/>
             <w:sz w:val="24"/>
             <w:szCs w:val="24"/>
           </w:rPr>
-          <m:t>=5</m:t>
-        </m:r>
-        <m:r>
-          <w:rPr>
-            <w:rFonts w:ascii="Cambria Math" w:hAnsi="Cambria Math" w:cs="Times New Roman"/>
-            <w:sz w:val="24"/>
-            <w:szCs w:val="24"/>
-          </w:rPr>
-          <m:t>.</m:t>
-        </m:r>
-        <m:r>
-          <w:rPr>
-            <w:rFonts w:ascii="Cambria Math" w:hAnsi="Cambria Math" w:cs="Times New Roman"/>
-            <w:sz w:val="24"/>
-            <w:szCs w:val="24"/>
-          </w:rPr>
-          <m:t>04</m:t>
-        </m:r>
-        <m:r>
-          <w:rPr>
-            <w:rFonts w:ascii="Cambria Math" w:hAnsi="Cambria Math" w:cs="Times New Roman"/>
-            <w:sz w:val="24"/>
-            <w:szCs w:val="24"/>
-          </w:rPr>
-          <m:t>W</m:t>
+          <m:t>=5.04W</m:t>
         </m:r>
       </m:oMath>
       <w:r>
@@ -9695,7 +9312,7 @@
           <m:e>
             <m:r>
               <m:rPr>
-                <m:sty m:val="p"/>
+                <m:sty m:val="b"/>
               </m:rPr>
               <w:rPr>
                 <w:rFonts w:ascii="Cambria Math" w:eastAsia="RMTMI" w:hAnsi="Cambria Math" w:cs="Times New Roman"/>
@@ -9708,7 +9325,7 @@
           <m:sub>
             <m:r>
               <m:rPr>
-                <m:sty m:val="p"/>
+                <m:sty m:val="b"/>
               </m:rPr>
               <w:rPr>
                 <w:rFonts w:ascii="Cambria Math" w:hAnsi="Cambria Math" w:cs="Times New Roman"/>
@@ -9740,7 +9357,7 @@
       <m:oMath>
         <m:r>
           <m:rPr>
-            <m:sty m:val="p"/>
+            <m:sty m:val="b"/>
           </m:rPr>
           <w:rPr>
             <w:rFonts w:ascii="Cambria Math" w:eastAsia="RMTMI" w:hAnsi="Cambria Math" w:cs="Times New Roman"/>
@@ -9779,7 +9396,7 @@
             <m:e>
               <m:r>
                 <m:rPr>
-                  <m:sty m:val="p"/>
+                  <m:sty m:val="b"/>
                 </m:rPr>
                 <w:rPr>
                   <w:rFonts w:ascii="Cambria Math" w:eastAsia="RMTMI" w:hAnsi="Cambria Math" w:cs="Times New Roman"/>
@@ -9791,7 +9408,7 @@
             <m:sub>
               <m:r>
                 <m:rPr>
-                  <m:sty m:val="p"/>
+                  <m:sty m:val="b"/>
                 </m:rPr>
                 <w:rPr>
                   <w:rFonts w:ascii="Cambria Math" w:hAnsi="Cambria Math" w:cs="Times New Roman"/>
@@ -9802,6 +9419,9 @@
             </m:sub>
           </m:sSub>
           <m:r>
+            <m:rPr>
+              <m:sty m:val="bi"/>
+            </m:rPr>
             <w:rPr>
               <w:rFonts w:ascii="Cambria Math" w:hAnsi="Cambria Math" w:cs="Times New Roman"/>
               <w:szCs w:val="28"/>
@@ -9821,6 +9441,9 @@
             </m:fPr>
             <m:num>
               <m:r>
+                <m:rPr>
+                  <m:sty m:val="bi"/>
+                </m:rPr>
                 <w:rPr>
                   <w:rFonts w:ascii="Cambria Math" w:hAnsi="Cambria Math" w:cs="Times New Roman"/>
                   <w:szCs w:val="28"/>
@@ -9830,6 +9453,9 @@
             </m:num>
             <m:den>
               <m:r>
+                <m:rPr>
+                  <m:sty m:val="bi"/>
+                </m:rPr>
                 <w:rPr>
                   <w:rFonts w:ascii="Cambria Math" w:hAnsi="Cambria Math" w:cs="Times New Roman"/>
                   <w:szCs w:val="28"/>
@@ -9850,6 +9476,9 @@
             </m:sSubPr>
             <m:e>
               <m:r>
+                <m:rPr>
+                  <m:sty m:val="bi"/>
+                </m:rPr>
                 <w:rPr>
                   <w:rFonts w:ascii="Cambria Math" w:eastAsia="RMTMI" w:hAnsi="Cambria Math" w:cs="Times New Roman"/>
                   <w:szCs w:val="28"/>
@@ -9859,6 +9488,9 @@
             </m:e>
             <m:sub>
               <m:r>
+                <m:rPr>
+                  <m:sty m:val="bi"/>
+                </m:rPr>
                 <w:rPr>
                   <w:rFonts w:ascii="Cambria Math" w:hAnsi="Cambria Math" w:cs="Times New Roman"/>
                   <w:szCs w:val="28"/>
@@ -9868,6 +9500,9 @@
             </m:sub>
           </m:sSub>
           <m:r>
+            <m:rPr>
+              <m:sty m:val="bi"/>
+            </m:rPr>
             <w:rPr>
               <w:rFonts w:ascii="Cambria Math" w:hAnsi="Cambria Math" w:cs="Times New Roman"/>
               <w:szCs w:val="28"/>
@@ -9887,6 +9522,9 @@
             </m:fPr>
             <m:num>
               <m:r>
+                <m:rPr>
+                  <m:sty m:val="bi"/>
+                </m:rPr>
                 <w:rPr>
                   <w:rFonts w:ascii="Cambria Math" w:hAnsi="Cambria Math" w:cs="Times New Roman"/>
                   <w:szCs w:val="28"/>
@@ -9908,7 +9546,7 @@
                 <m:e>
                   <m:r>
                     <m:rPr>
-                      <m:sty m:val="p"/>
+                      <m:sty m:val="b"/>
                     </m:rPr>
                     <w:rPr>
                       <w:rFonts w:ascii="Cambria Math" w:eastAsia="RMTMI" w:hAnsi="Cambria Math" w:cs="Times New Roman"/>
@@ -9920,7 +9558,7 @@
                 <m:sub>
                   <m:r>
                     <m:rPr>
-                      <m:sty m:val="p"/>
+                      <m:sty m:val="b"/>
                     </m:rPr>
                     <w:rPr>
                       <w:rFonts w:ascii="Cambria Math" w:hAnsi="Cambria Math" w:cs="Times New Roman"/>
@@ -9945,6 +9583,9 @@
             </m:fPr>
             <m:num>
               <m:r>
+                <m:rPr>
+                  <m:sty m:val="bi"/>
+                </m:rPr>
                 <w:rPr>
                   <w:rFonts w:ascii="Cambria Math" w:hAnsi="Cambria Math" w:cs="Times New Roman"/>
                   <w:szCs w:val="28"/>
@@ -9954,6 +9595,9 @@
             </m:num>
             <m:den>
               <m:r>
+                <m:rPr>
+                  <m:sty m:val="bi"/>
+                </m:rPr>
                 <w:rPr>
                   <w:rFonts w:ascii="Cambria Math" w:hAnsi="Cambria Math" w:cs="Times New Roman"/>
                   <w:szCs w:val="28"/>
@@ -9975,6 +9619,9 @@
             </m:fPr>
             <m:num>
               <m:r>
+                <m:rPr>
+                  <m:sty m:val="bi"/>
+                </m:rPr>
                 <w:rPr>
                   <w:rFonts w:ascii="Cambria Math" w:hAnsi="Cambria Math" w:cs="Times New Roman"/>
                   <w:szCs w:val="28"/>
@@ -9984,6 +9631,9 @@
             </m:num>
             <m:den>
               <m:r>
+                <m:rPr>
+                  <m:sty m:val="bi"/>
+                </m:rPr>
                 <w:rPr>
                   <w:rFonts w:ascii="Cambria Math" w:hAnsi="Cambria Math" w:cs="Times New Roman"/>
                   <w:szCs w:val="28"/>
@@ -10005,6 +9655,9 @@
             </m:sSupPr>
             <m:e>
               <m:r>
+                <m:rPr>
+                  <m:sty m:val="bi"/>
+                </m:rPr>
                 <w:rPr>
                   <w:rFonts w:ascii="Cambria Math" w:hAnsi="Cambria Math" w:cs="Times New Roman"/>
                   <w:szCs w:val="28"/>
@@ -10024,6 +9677,9 @@
                 </m:sSubPr>
                 <m:e>
                   <m:r>
+                    <m:rPr>
+                      <m:sty m:val="bi"/>
+                    </m:rPr>
                     <w:rPr>
                       <w:rFonts w:ascii="Cambria Math" w:hAnsi="Cambria Math" w:cs="Times New Roman"/>
                       <w:szCs w:val="28"/>
@@ -10033,6 +9689,9 @@
                 </m:e>
                 <m:sub>
                   <m:r>
+                    <m:rPr>
+                      <m:sty m:val="bi"/>
+                    </m:rPr>
                     <w:rPr>
                       <w:rFonts w:ascii="Cambria Math" w:hAnsi="Cambria Math" w:cs="Times New Roman"/>
                       <w:szCs w:val="28"/>
@@ -10054,6 +9713,9 @@
                 </m:sSubPr>
                 <m:e>
                   <m:r>
+                    <m:rPr>
+                      <m:sty m:val="bi"/>
+                    </m:rPr>
                     <w:rPr>
                       <w:rFonts w:ascii="Cambria Math" w:hAnsi="Cambria Math" w:cs="Times New Roman"/>
                       <w:szCs w:val="28"/>
@@ -10063,6 +9725,9 @@
                 </m:e>
                 <m:sub>
                   <m:r>
+                    <m:rPr>
+                      <m:sty m:val="bi"/>
+                    </m:rPr>
                     <w:rPr>
                       <w:rFonts w:ascii="Cambria Math" w:hAnsi="Cambria Math" w:cs="Times New Roman"/>
                       <w:szCs w:val="28"/>
@@ -10072,6 +9737,9 @@
                 </m:sub>
               </m:sSub>
               <m:r>
+                <m:rPr>
+                  <m:sty m:val="bi"/>
+                </m:rPr>
                 <w:rPr>
                   <w:rFonts w:ascii="Cambria Math" w:hAnsi="Cambria Math" w:cs="Times New Roman"/>
                   <w:szCs w:val="28"/>
@@ -10081,6 +9749,9 @@
             </m:e>
             <m:sup>
               <m:r>
+                <m:rPr>
+                  <m:sty m:val="bi"/>
+                </m:rPr>
                 <w:rPr>
                   <w:rFonts w:ascii="Cambria Math" w:hAnsi="Cambria Math" w:cs="Times New Roman"/>
                   <w:szCs w:val="28"/>
@@ -10090,25 +9761,14 @@
             </m:sup>
           </m:sSup>
           <m:r>
+            <m:rPr>
+              <m:sty m:val="bi"/>
+            </m:rPr>
             <w:rPr>
               <w:rFonts w:ascii="Cambria Math" w:hAnsi="Cambria Math" w:cs="Times New Roman"/>
               <w:szCs w:val="28"/>
             </w:rPr>
-            <m:t>=</m:t>
-          </m:r>
-          <m:r>
-            <w:rPr>
-              <w:rFonts w:ascii="Cambria Math" w:hAnsi="Cambria Math" w:cs="Times New Roman"/>
-              <w:szCs w:val="28"/>
-            </w:rPr>
-            <m:t xml:space="preserve">1.4 </m:t>
-          </m:r>
-          <m:r>
-            <w:rPr>
-              <w:rFonts w:ascii="Cambria Math" w:hAnsi="Cambria Math" w:cs="Times New Roman"/>
-              <w:szCs w:val="28"/>
-            </w:rPr>
-            <m:t>H</m:t>
+            <m:t>=1.4 H</m:t>
           </m:r>
         </m:oMath>
       </m:oMathPara>
@@ -10140,7 +9800,7 @@
             <m:e>
               <m:r>
                 <m:rPr>
-                  <m:sty m:val="p"/>
+                  <m:sty m:val="b"/>
                 </m:rPr>
                 <w:rPr>
                   <w:rFonts w:ascii="Cambria Math" w:eastAsia="RMTMI" w:hAnsi="Cambria Math" w:cs="Times New Roman"/>
@@ -10152,7 +9812,7 @@
             <m:sub>
               <m:r>
                 <m:rPr>
-                  <m:sty m:val="p"/>
+                  <m:sty m:val="b"/>
                 </m:rPr>
                 <w:rPr>
                   <w:rFonts w:ascii="Cambria Math" w:hAnsi="Cambria Math" w:cs="Times New Roman"/>
@@ -10163,6 +9823,9 @@
             </m:sub>
           </m:sSub>
           <m:r>
+            <m:rPr>
+              <m:sty m:val="bi"/>
+            </m:rPr>
             <w:rPr>
               <w:rFonts w:ascii="Cambria Math" w:hAnsi="Cambria Math" w:cs="Times New Roman"/>
               <w:szCs w:val="28"/>
@@ -10182,7 +9845,7 @@
             <m:e>
               <m:r>
                 <m:rPr>
-                  <m:sty m:val="p"/>
+                  <m:sty m:val="b"/>
                 </m:rPr>
                 <w:rPr>
                   <w:rFonts w:ascii="Cambria Math" w:eastAsia="RMTMI" w:hAnsi="Cambria Math" w:cs="Times New Roman"/>
@@ -10194,7 +9857,7 @@
             <m:sub>
               <m:r>
                 <m:rPr>
-                  <m:sty m:val="p"/>
+                  <m:sty m:val="b"/>
                 </m:rPr>
                 <w:rPr>
                   <w:rFonts w:ascii="Cambria Math" w:hAnsi="Cambria Math" w:cs="Times New Roman"/>
@@ -10205,6 +9868,9 @@
             </m:sub>
           </m:sSub>
           <m:r>
+            <m:rPr>
+              <m:sty m:val="bi"/>
+            </m:rPr>
             <w:rPr>
               <w:rFonts w:ascii="Cambria Math" w:hAnsi="Cambria Math" w:cs="Times New Roman"/>
               <w:szCs w:val="28"/>
@@ -10224,6 +9890,9 @@
             </m:fPr>
             <m:num>
               <m:r>
+                <m:rPr>
+                  <m:sty m:val="bi"/>
+                </m:rPr>
                 <w:rPr>
                   <w:rFonts w:ascii="Cambria Math" w:hAnsi="Cambria Math" w:cs="Times New Roman"/>
                   <w:szCs w:val="28"/>
@@ -10233,6 +9902,9 @@
             </m:num>
             <m:den>
               <m:r>
+                <m:rPr>
+                  <m:sty m:val="bi"/>
+                </m:rPr>
                 <w:rPr>
                   <w:rFonts w:ascii="Cambria Math" w:hAnsi="Cambria Math" w:cs="Times New Roman"/>
                   <w:szCs w:val="28"/>
@@ -10242,18 +9914,14 @@
             </m:den>
           </m:f>
           <m:r>
+            <m:rPr>
+              <m:sty m:val="bi"/>
+            </m:rPr>
             <w:rPr>
               <w:rFonts w:ascii="Cambria Math" w:hAnsi="Cambria Math" w:cs="Times New Roman"/>
               <w:szCs w:val="28"/>
             </w:rPr>
-            <m:t>=2.11</m:t>
-          </m:r>
-          <m:r>
-            <w:rPr>
-              <w:rFonts w:ascii="Cambria Math" w:hAnsi="Cambria Math" w:cs="Times New Roman"/>
-              <w:szCs w:val="28"/>
-            </w:rPr>
-            <m:t>H</m:t>
+            <m:t>=2.11H</m:t>
           </m:r>
         </m:oMath>
       </m:oMathPara>
@@ -10393,7 +10061,7 @@
           <m:e>
             <m:r>
               <m:rPr>
-                <m:sty m:val="p"/>
+                <m:sty m:val="b"/>
               </m:rPr>
               <w:rPr>
                 <w:rFonts w:ascii="Cambria Math" w:eastAsia="RMTMI" w:hAnsi="Cambria Math" w:cs="Times New Roman"/>
@@ -10405,7 +10073,7 @@
           <m:sub>
             <m:r>
               <m:rPr>
-                <m:sty m:val="p"/>
+                <m:sty m:val="b"/>
               </m:rPr>
               <w:rPr>
                 <w:rFonts w:ascii="Cambria Math" w:eastAsia="RMTMI" w:hAnsi="Cambria Math" w:cs="Times New Roman"/>
@@ -10448,6 +10116,9 @@
               </m:sSubPr>
               <m:e>
                 <m:r>
+                  <m:rPr>
+                    <m:sty m:val="bi"/>
+                  </m:rPr>
                   <w:rPr>
                     <w:rFonts w:ascii="Cambria Math" w:hAnsi="Cambria Math" w:cs="Times New Roman"/>
                     <w:szCs w:val="28"/>
@@ -10458,7 +10129,7 @@
               <m:sub>
                 <m:r>
                   <m:rPr>
-                    <m:sty m:val="p"/>
+                    <m:sty m:val="b"/>
                   </m:rPr>
                   <w:rPr>
                     <w:rFonts w:ascii="Cambria Math" w:eastAsia="RMTMI" w:hAnsi="Cambria Math" w:cs="Times New Roman"/>
@@ -10470,7 +10141,7 @@
             </m:sSub>
             <m:r>
               <m:rPr>
-                <m:sty m:val="p"/>
+                <m:sty m:val="b"/>
               </m:rPr>
               <w:rPr>
                 <w:rFonts w:ascii="Cambria Math" w:eastAsia="RMTMI" w:hAnsi="Cambria Math" w:cs="Times New Roman"/>
@@ -10482,7 +10153,7 @@
           <m:sub>
             <m:r>
               <m:rPr>
-                <m:sty m:val="p"/>
+                <m:sty m:val="b"/>
               </m:rPr>
               <w:rPr>
                 <w:rFonts w:ascii="Cambria Math" w:hAnsi="Cambria Math" w:cs="Times New Roman"/>
@@ -10493,25 +10164,14 @@
           </m:sub>
         </m:sSub>
         <m:r>
+          <m:rPr>
+            <m:sty m:val="bi"/>
+          </m:rPr>
           <w:rPr>
             <w:rFonts w:ascii="Cambria Math" w:hAnsi="Cambria Math" w:cs="Times New Roman"/>
             <w:szCs w:val="28"/>
           </w:rPr>
-          <m:t>=</m:t>
-        </m:r>
-        <m:r>
-          <w:rPr>
-            <w:rFonts w:ascii="Cambria Math" w:hAnsi="Cambria Math" w:cs="Times New Roman"/>
-            <w:szCs w:val="28"/>
-          </w:rPr>
-          <m:t>23</m:t>
-        </m:r>
-        <m:r>
-          <w:rPr>
-            <w:rFonts w:ascii="Cambria Math" w:hAnsi="Cambria Math" w:cs="Times New Roman"/>
-            <w:szCs w:val="28"/>
-          </w:rPr>
-          <m:t>mH</m:t>
+          <m:t>=23mH</m:t>
         </m:r>
       </m:oMath>
     </w:p>
@@ -10561,6 +10221,9 @@
           </m:sSubPr>
           <m:e>
             <m:r>
+              <m:rPr>
+                <m:sty m:val="bi"/>
+              </m:rPr>
               <w:rPr>
                 <w:rFonts w:ascii="Cambria Math" w:hAnsi="Cambria Math" w:cs="Times New Roman"/>
                 <w:sz w:val="24"/>
@@ -10572,7 +10235,7 @@
           <m:sub>
             <m:r>
               <m:rPr>
-                <m:sty m:val="p"/>
+                <m:sty m:val="b"/>
               </m:rPr>
               <w:rPr>
                 <w:rFonts w:ascii="Cambria Math" w:eastAsia="RMTMI" w:hAnsi="Cambria Math" w:cs="Times New Roman"/>
@@ -10821,6 +10484,411 @@
         <w:pStyle w:val="Heading1"/>
         <w:rPr>
           <w:rFonts w:cs="Times New Roman"/>
+        </w:rPr>
+      </w:pPr>
+      <w:r>
+        <w:rPr>
+          <w:rFonts w:cs="Times New Roman"/>
+        </w:rPr>
+        <w:lastRenderedPageBreak/>
+        <w:t>SIMULATION RESULTS</w:t>
+      </w:r>
+    </w:p>
+    <w:p>
+      <w:pPr>
+        <w:pStyle w:val="Heading1"/>
+        <w:numPr>
+          <w:ilvl w:val="0"/>
+          <w:numId w:val="0"/>
+        </w:numPr>
+        <w:ind w:left="432"/>
+        <w:jc w:val="left"/>
+      </w:pPr>
+      <w:r>
+        <w:rPr>
+          <w:noProof/>
+        </w:rPr>
+        <w:drawing>
+          <wp:inline distT="0" distB="0" distL="0" distR="0" wp14:anchorId="27ABDF32" wp14:editId="079E370B">
+            <wp:extent cx="5972810" cy="3168015"/>
+            <wp:effectExtent l="0" t="0" r="8890" b="0"/>
+            <wp:docPr id="3" name="Picture 3"/>
+            <wp:cNvGraphicFramePr>
+              <a:graphicFrameLocks xmlns:a="http://schemas.openxmlformats.org/drawingml/2006/main" noChangeAspect="1"/>
+            </wp:cNvGraphicFramePr>
+            <a:graphic xmlns:a="http://schemas.openxmlformats.org/drawingml/2006/main">
+              <a:graphicData uri="http://schemas.openxmlformats.org/drawingml/2006/picture">
+                <pic:pic xmlns:pic="http://schemas.openxmlformats.org/drawingml/2006/picture">
+                  <pic:nvPicPr>
+                    <pic:cNvPr id="1" name=""/>
+                    <pic:cNvPicPr/>
+                  </pic:nvPicPr>
+                  <pic:blipFill>
+                    <a:blip r:embed="rId14"/>
+                    <a:stretch>
+                      <a:fillRect/>
+                    </a:stretch>
+                  </pic:blipFill>
+                  <pic:spPr>
+                    <a:xfrm>
+                      <a:off x="0" y="0"/>
+                      <a:ext cx="5972810" cy="3168015"/>
+                    </a:xfrm>
+                    <a:prstGeom prst="rect">
+                      <a:avLst/>
+                    </a:prstGeom>
+                  </pic:spPr>
+                </pic:pic>
+              </a:graphicData>
+            </a:graphic>
+          </wp:inline>
+        </w:drawing>
+      </w:r>
+    </w:p>
+    <w:p>
+      <w:pPr>
+        <w:pStyle w:val="Caption"/>
+      </w:pPr>
+      <w:r>
+        <w:t>Figure</w:t>
+      </w:r>
+      <w:r>
+        <w:t xml:space="preserve"> 3.1</w:t>
+      </w:r>
+      <w:r>
+        <w:t xml:space="preserve"> Machine Torque at 1474 rpm</w:t>
+      </w:r>
+    </w:p>
+    <w:p>
+      <w:pPr>
+        <w:rPr>
+          <w:lang w:eastAsia="zh-CN"/>
+        </w:rPr>
+      </w:pPr>
+      <w:r>
+        <w:rPr>
+          <w:noProof/>
+        </w:rPr>
+        <w:drawing>
+          <wp:inline distT="0" distB="0" distL="0" distR="0" wp14:anchorId="34777813" wp14:editId="0BE57659">
+            <wp:extent cx="5363210" cy="3293419"/>
+            <wp:effectExtent l="0" t="0" r="8890" b="2540"/>
+            <wp:docPr id="7" name="Picture 7"/>
+            <wp:cNvGraphicFramePr>
+              <a:graphicFrameLocks xmlns:a="http://schemas.openxmlformats.org/drawingml/2006/main" noChangeAspect="1"/>
+            </wp:cNvGraphicFramePr>
+            <a:graphic xmlns:a="http://schemas.openxmlformats.org/drawingml/2006/main">
+              <a:graphicData uri="http://schemas.openxmlformats.org/drawingml/2006/picture">
+                <pic:pic xmlns:pic="http://schemas.openxmlformats.org/drawingml/2006/picture">
+                  <pic:nvPicPr>
+                    <pic:cNvPr id="1" name=""/>
+                    <pic:cNvPicPr/>
+                  </pic:nvPicPr>
+                  <pic:blipFill>
+                    <a:blip r:embed="rId15"/>
+                    <a:stretch>
+                      <a:fillRect/>
+                    </a:stretch>
+                  </pic:blipFill>
+                  <pic:spPr>
+                    <a:xfrm>
+                      <a:off x="0" y="0"/>
+                      <a:ext cx="5371321" cy="3298399"/>
+                    </a:xfrm>
+                    <a:prstGeom prst="rect">
+                      <a:avLst/>
+                    </a:prstGeom>
+                  </pic:spPr>
+                </pic:pic>
+              </a:graphicData>
+            </a:graphic>
+          </wp:inline>
+        </w:drawing>
+      </w:r>
+    </w:p>
+    <w:p>
+      <w:pPr>
+        <w:pStyle w:val="Caption"/>
+      </w:pPr>
+      <w:r>
+        <w:t>Figure 3.</w:t>
+      </w:r>
+      <w:r>
+        <w:t>2</w:t>
+      </w:r>
+      <w:r>
+        <w:t xml:space="preserve"> </w:t>
+      </w:r>
+      <w:r>
+        <w:t>Flux Density Distribution</w:t>
+      </w:r>
+      <w:r>
+        <w:t xml:space="preserve"> </w:t>
+      </w:r>
+      <w:r>
+        <w:t>for Ia=3.67, Ib=5.45, Ic=-9.1</w:t>
+      </w:r>
+      <w:bookmarkStart w:id="4" w:name="_GoBack"/>
+      <w:bookmarkEnd w:id="4"/>
+    </w:p>
+    <w:p>
+      <w:pPr>
+        <w:rPr>
+          <w:lang w:eastAsia="zh-CN"/>
+        </w:rPr>
+      </w:pPr>
+    </w:p>
+    <w:p>
+      <w:pPr>
+        <w:pStyle w:val="Heading1"/>
+        <w:numPr>
+          <w:ilvl w:val="0"/>
+          <w:numId w:val="0"/>
+        </w:numPr>
+        <w:ind w:left="432"/>
+        <w:jc w:val="left"/>
+      </w:pPr>
+    </w:p>
+    <w:p>
+      <w:pPr>
+        <w:pStyle w:val="Heading2"/>
+        <w:numPr>
+          <w:ilvl w:val="0"/>
+          <w:numId w:val="0"/>
+        </w:numPr>
+        <w:rPr>
+          <w:rFonts w:cs="Times New Roman"/>
+          <w:b w:val="0"/>
+        </w:rPr>
+      </w:pPr>
+      <w:r>
+        <w:rPr>
+          <w:noProof/>
+        </w:rPr>
+        <w:drawing>
+          <wp:inline distT="0" distB="0" distL="0" distR="0" wp14:anchorId="01BE8E7D" wp14:editId="5B2FF0DF">
+            <wp:extent cx="5972810" cy="3667760"/>
+            <wp:effectExtent l="0" t="0" r="8890" b="8890"/>
+            <wp:docPr id="2" name="Picture 2"/>
+            <wp:cNvGraphicFramePr>
+              <a:graphicFrameLocks xmlns:a="http://schemas.openxmlformats.org/drawingml/2006/main" noChangeAspect="1"/>
+            </wp:cNvGraphicFramePr>
+            <a:graphic xmlns:a="http://schemas.openxmlformats.org/drawingml/2006/main">
+              <a:graphicData uri="http://schemas.openxmlformats.org/drawingml/2006/picture">
+                <pic:pic xmlns:pic="http://schemas.openxmlformats.org/drawingml/2006/picture">
+                  <pic:nvPicPr>
+                    <pic:cNvPr id="1" name=""/>
+                    <pic:cNvPicPr/>
+                  </pic:nvPicPr>
+                  <pic:blipFill>
+                    <a:blip r:embed="rId16"/>
+                    <a:stretch>
+                      <a:fillRect/>
+                    </a:stretch>
+                  </pic:blipFill>
+                  <pic:spPr>
+                    <a:xfrm>
+                      <a:off x="0" y="0"/>
+                      <a:ext cx="5972810" cy="3667760"/>
+                    </a:xfrm>
+                    <a:prstGeom prst="rect">
+                      <a:avLst/>
+                    </a:prstGeom>
+                  </pic:spPr>
+                </pic:pic>
+              </a:graphicData>
+            </a:graphic>
+          </wp:inline>
+        </w:drawing>
+      </w:r>
+    </w:p>
+    <w:p>
+      <w:pPr>
+        <w:pStyle w:val="Heading2"/>
+        <w:numPr>
+          <w:ilvl w:val="0"/>
+          <w:numId w:val="0"/>
+        </w:numPr>
+        <w:rPr>
+          <w:rFonts w:cs="Times New Roman"/>
+          <w:b w:val="0"/>
+        </w:rPr>
+      </w:pPr>
+    </w:p>
+    <w:p>
+      <w:pPr>
+        <w:pStyle w:val="Heading2"/>
+        <w:numPr>
+          <w:ilvl w:val="0"/>
+          <w:numId w:val="0"/>
+        </w:numPr>
+        <w:rPr>
+          <w:rFonts w:cs="Times New Roman"/>
+          <w:b w:val="0"/>
+        </w:rPr>
+      </w:pPr>
+    </w:p>
+    <w:p>
+      <w:pPr>
+        <w:pStyle w:val="Heading2"/>
+        <w:numPr>
+          <w:ilvl w:val="0"/>
+          <w:numId w:val="0"/>
+        </w:numPr>
+        <w:rPr>
+          <w:rFonts w:cs="Times New Roman"/>
+          <w:b w:val="0"/>
+        </w:rPr>
+      </w:pPr>
+    </w:p>
+    <w:p>
+      <w:pPr>
+        <w:pStyle w:val="Heading2"/>
+        <w:numPr>
+          <w:ilvl w:val="0"/>
+          <w:numId w:val="0"/>
+        </w:numPr>
+        <w:rPr>
+          <w:rFonts w:cs="Times New Roman"/>
+          <w:b w:val="0"/>
+        </w:rPr>
+      </w:pPr>
+    </w:p>
+    <w:p>
+      <w:pPr>
+        <w:pStyle w:val="Heading2"/>
+        <w:numPr>
+          <w:ilvl w:val="0"/>
+          <w:numId w:val="0"/>
+        </w:numPr>
+        <w:rPr>
+          <w:rFonts w:cs="Times New Roman"/>
+          <w:b w:val="0"/>
+        </w:rPr>
+      </w:pPr>
+    </w:p>
+    <w:p>
+      <w:pPr>
+        <w:pStyle w:val="Heading2"/>
+        <w:numPr>
+          <w:ilvl w:val="0"/>
+          <w:numId w:val="0"/>
+        </w:numPr>
+        <w:rPr>
+          <w:rFonts w:cs="Times New Roman"/>
+          <w:b w:val="0"/>
+        </w:rPr>
+      </w:pPr>
+    </w:p>
+    <w:p>
+      <w:pPr>
+        <w:pStyle w:val="Heading2"/>
+        <w:numPr>
+          <w:ilvl w:val="0"/>
+          <w:numId w:val="0"/>
+        </w:numPr>
+        <w:rPr>
+          <w:rFonts w:cs="Times New Roman"/>
+          <w:b w:val="0"/>
+        </w:rPr>
+      </w:pPr>
+    </w:p>
+    <w:p>
+      <w:pPr>
+        <w:pStyle w:val="Heading2"/>
+        <w:numPr>
+          <w:ilvl w:val="0"/>
+          <w:numId w:val="0"/>
+        </w:numPr>
+        <w:rPr>
+          <w:rFonts w:cs="Times New Roman"/>
+          <w:b w:val="0"/>
+        </w:rPr>
+      </w:pPr>
+    </w:p>
+    <w:p>
+      <w:pPr>
+        <w:pStyle w:val="Heading2"/>
+        <w:numPr>
+          <w:ilvl w:val="0"/>
+          <w:numId w:val="0"/>
+        </w:numPr>
+        <w:rPr>
+          <w:rFonts w:cs="Times New Roman"/>
+          <w:b w:val="0"/>
+        </w:rPr>
+      </w:pPr>
+    </w:p>
+    <w:p>
+      <w:pPr>
+        <w:pStyle w:val="Heading2"/>
+        <w:numPr>
+          <w:ilvl w:val="0"/>
+          <w:numId w:val="0"/>
+        </w:numPr>
+        <w:rPr>
+          <w:rFonts w:cs="Times New Roman"/>
+          <w:b w:val="0"/>
+        </w:rPr>
+      </w:pPr>
+    </w:p>
+    <w:p>
+      <w:pPr>
+        <w:pStyle w:val="Heading2"/>
+        <w:numPr>
+          <w:ilvl w:val="0"/>
+          <w:numId w:val="0"/>
+        </w:numPr>
+        <w:rPr>
+          <w:rFonts w:cs="Times New Roman"/>
+          <w:b w:val="0"/>
+        </w:rPr>
+      </w:pPr>
+    </w:p>
+    <w:p>
+      <w:pPr>
+        <w:pStyle w:val="Heading2"/>
+        <w:numPr>
+          <w:ilvl w:val="0"/>
+          <w:numId w:val="0"/>
+        </w:numPr>
+        <w:rPr>
+          <w:rFonts w:cs="Times New Roman"/>
+          <w:b w:val="0"/>
+        </w:rPr>
+      </w:pPr>
+    </w:p>
+    <w:p>
+      <w:pPr>
+        <w:pStyle w:val="Heading2"/>
+        <w:numPr>
+          <w:ilvl w:val="0"/>
+          <w:numId w:val="0"/>
+        </w:numPr>
+        <w:rPr>
+          <w:rFonts w:cs="Times New Roman"/>
+          <w:b w:val="0"/>
+        </w:rPr>
+      </w:pPr>
+    </w:p>
+    <w:p>
+      <w:pPr>
+        <w:pStyle w:val="Heading2"/>
+        <w:numPr>
+          <w:ilvl w:val="0"/>
+          <w:numId w:val="0"/>
+        </w:numPr>
+        <w:rPr>
+          <w:rFonts w:cs="Times New Roman"/>
+          <w:b w:val="0"/>
+        </w:rPr>
+      </w:pPr>
+    </w:p>
+    <w:p>
+      <w:pPr>
+        <w:pStyle w:val="Heading1"/>
+        <w:rPr>
+          <w:rFonts w:cs="Times New Roman"/>
           <w:sz w:val="24"/>
           <w:szCs w:val="24"/>
           <w:lang w:eastAsia="zh-CN"/>
@@ -10833,7 +10901,6 @@
           <w:szCs w:val="24"/>
           <w:lang w:eastAsia="zh-CN"/>
         </w:rPr>
-        <w:lastRenderedPageBreak/>
         <w:t>REFERENCES</w:t>
       </w:r>
     </w:p>
@@ -10863,7 +10930,7 @@
         </w:rPr>
         <w:t xml:space="preserve">[1] </w:t>
       </w:r>
-      <w:hyperlink r:id="rId14" w:history="1">
+      <w:hyperlink r:id="rId17" w:history="1">
         <w:r>
           <w:rPr>
             <w:b w:val="0"/>
@@ -10925,18 +10992,7 @@
           <w:sz w:val="24"/>
           <w:szCs w:val="24"/>
         </w:rPr>
-        <w:t>http://katal</w:t>
-      </w:r>
-      <w:bookmarkStart w:id="4" w:name="_GoBack"/>
-      <w:bookmarkEnd w:id="4"/>
-      <w:r>
-        <w:rPr>
-          <w:rFonts w:cs="Times New Roman"/>
-          <w:b w:val="0"/>
-          <w:sz w:val="24"/>
-          <w:szCs w:val="24"/>
-        </w:rPr>
-        <w:t>og.kienle-spiess.de</w:t>
+        <w:t>http://katalog.kienle-spiess.de</w:t>
       </w:r>
     </w:p>
     <w:p>
@@ -10984,6 +11040,7 @@
         <w:ind w:left="576" w:hanging="576"/>
         <w:rPr>
           <w:rFonts w:cs="Times New Roman"/>
+          <w:b w:val="0"/>
           <w:sz w:val="24"/>
           <w:szCs w:val="24"/>
           <w:lang w:eastAsia="zh-CN"/>
@@ -10997,20 +11054,12 @@
           <w:szCs w:val="24"/>
           <w:lang w:eastAsia="zh-CN"/>
         </w:rPr>
-        <w:t>[3]</w:t>
-      </w:r>
-      <w:r>
-        <w:rPr>
-          <w:rFonts w:cs="Times New Roman"/>
-          <w:sz w:val="24"/>
-          <w:szCs w:val="24"/>
-          <w:lang w:eastAsia="zh-CN"/>
-        </w:rPr>
-        <w:t xml:space="preserve"> </w:t>
-      </w:r>
-      <w:r>
-        <w:rPr>
-          <w:rFonts w:cs="Times New Roman"/>
+        <w:t xml:space="preserve">[3] </w:t>
+      </w:r>
+      <w:r>
+        <w:rPr>
+          <w:rFonts w:cs="Times New Roman"/>
+          <w:b w:val="0"/>
           <w:sz w:val="24"/>
           <w:szCs w:val="24"/>
           <w:lang w:eastAsia="zh-CN"/>
@@ -13012,6 +13061,7 @@
   <w:style w:type="character" w:default="1" w:styleId="DefaultParagraphFont">
     <w:name w:val="Default Paragraph Font"/>
     <w:uiPriority w:val="1"/>
+    <w:semiHidden/>
     <w:unhideWhenUsed/>
   </w:style>
   <w:style w:type="table" w:default="1" w:styleId="TableNormal">
@@ -13058,7 +13108,7 @@
     <w:uiPriority w:val="35"/>
     <w:unhideWhenUsed/>
     <w:qFormat/>
-    <w:rsid w:val="000C05B4"/>
+    <w:rsid w:val="00975240"/>
     <w:pPr>
       <w:spacing w:after="200" w:line="240" w:lineRule="auto"/>
       <w:jc w:val="center"/>
@@ -13565,7 +13615,7 @@
 </file>
 
 <file path=customXml/itemProps1.xml><?xml version="1.0" encoding="utf-8"?>
-<ds:datastoreItem xmlns:ds="http://schemas.openxmlformats.org/officeDocument/2006/customXml" ds:itemID="{7B5F57D5-7250-48D3-B492-761E7C949F1C}">
+<ds:datastoreItem xmlns:ds="http://schemas.openxmlformats.org/officeDocument/2006/customXml" ds:itemID="{201D36F2-F941-457A-9D53-A8BC8A9A3122}">
   <ds:schemaRefs>
     <ds:schemaRef ds:uri="http://schemas.openxmlformats.org/officeDocument/2006/bibliography"/>
   </ds:schemaRefs>

</xml_diff>

<commit_message>
torque speed curve added, there is a problem
</commit_message>
<xml_diff>
--- a/proje2/Project2_rapor.docx
+++ b/proje2/Project2_rapor.docx
@@ -571,22 +571,7 @@
           <w:noProof/>
           <w:szCs w:val="24"/>
         </w:rPr>
-        <w:t>1</w:t>
-      </w:r>
-      <w:r>
-        <w:rPr>
-          <w:rFonts w:cs="Times New Roman"/>
-          <w:szCs w:val="24"/>
-        </w:rPr>
-        <w:t>.</w:t>
-      </w:r>
-      <w:r>
-        <w:rPr>
-          <w:rFonts w:cs="Times New Roman"/>
-          <w:noProof/>
-          <w:szCs w:val="24"/>
-        </w:rPr>
-        <w:t>1</w:t>
+        <w:t>1.1</w:t>
       </w:r>
       <w:r>
         <w:rPr>
@@ -634,7 +619,7 @@
           <w:szCs w:val="24"/>
         </w:rPr>
         <w:drawing>
-          <wp:inline distT="0" distB="0" distL="0" distR="0" wp14:anchorId="3A97EA50" wp14:editId="7104BF6C">
+          <wp:inline distT="0" distB="0" distL="0" distR="0" wp14:anchorId="6C9DB5C8" wp14:editId="7953BD74">
             <wp:extent cx="4905561" cy="1722109"/>
             <wp:effectExtent l="0" t="0" r="0" b="0"/>
             <wp:docPr id="15" name="Picture 15"/>
@@ -709,7 +694,7 @@
           <w:szCs w:val="24"/>
         </w:rPr>
         <w:drawing>
-          <wp:inline distT="0" distB="0" distL="0" distR="0" wp14:anchorId="5E30938F" wp14:editId="0899C293">
+          <wp:inline distT="0" distB="0" distL="0" distR="0" wp14:anchorId="1C97F877" wp14:editId="0D23A14F">
             <wp:extent cx="2950845" cy="2841043"/>
             <wp:effectExtent l="0" t="0" r="1905" b="0"/>
             <wp:docPr id="18" name="Picture 18"/>
@@ -761,7 +746,7 @@
           <w:szCs w:val="24"/>
         </w:rPr>
         <w:drawing>
-          <wp:inline distT="0" distB="0" distL="0" distR="0" wp14:anchorId="0DCA2AEA" wp14:editId="1FDD1E9D">
+          <wp:inline distT="0" distB="0" distL="0" distR="0" wp14:anchorId="2AF01065" wp14:editId="56B1AB1D">
             <wp:extent cx="2249686" cy="2343218"/>
             <wp:effectExtent l="0" t="0" r="0" b="0"/>
             <wp:docPr id="19" name="Picture 19"/>
@@ -1114,22 +1099,7 @@
           <w:noProof/>
           <w:szCs w:val="24"/>
         </w:rPr>
-        <w:t>1</w:t>
-      </w:r>
-      <w:r>
-        <w:rPr>
-          <w:rFonts w:cs="Times New Roman"/>
-          <w:szCs w:val="24"/>
-        </w:rPr>
-        <w:t>.</w:t>
-      </w:r>
-      <w:r>
-        <w:rPr>
-          <w:rFonts w:cs="Times New Roman"/>
-          <w:noProof/>
-          <w:szCs w:val="24"/>
-        </w:rPr>
-        <w:t>1</w:t>
+        <w:t>1.1</w:t>
       </w:r>
       <w:r>
         <w:rPr>
@@ -1361,43 +1331,16 @@
           <w:rFonts w:cs="Times New Roman"/>
           <w:szCs w:val="24"/>
         </w:rPr>
-      </w:r>
-      <w:r>
-        <w:rPr>
-          <w:rFonts w:cs="Times New Roman"/>
-          <w:szCs w:val="24"/>
-        </w:rPr>
         <w:fldChar w:fldCharType="separate"/>
       </w:r>
       <w:r>
         <w:rPr>
           <w:rFonts w:cs="Times New Roman"/>
-          <w:szCs w:val="24"/>
-        </w:rPr>
-        <w:t xml:space="preserve">Figure </w:t>
-      </w:r>
-      <w:r>
-        <w:rPr>
-          <w:rFonts w:cs="Times New Roman"/>
-          <w:noProof/>
-          <w:szCs w:val="24"/>
-        </w:rPr>
-        <w:t>1</w:t>
-      </w:r>
-      <w:r>
-        <w:rPr>
-          <w:rFonts w:cs="Times New Roman"/>
-          <w:szCs w:val="24"/>
-        </w:rPr>
-        <w:t>.</w:t>
-      </w:r>
-      <w:r>
-        <w:rPr>
-          <w:rFonts w:cs="Times New Roman"/>
-          <w:noProof/>
-          <w:szCs w:val="24"/>
-        </w:rPr>
-        <w:t>2</w:t>
+          <w:b/>
+          <w:bCs/>
+          <w:szCs w:val="24"/>
+        </w:rPr>
+        <w:t>Error! Reference source not found.</w:t>
       </w:r>
       <w:r>
         <w:rPr>
@@ -2673,7 +2616,7 @@
         <mc:AlternateContent>
           <mc:Choice Requires="wps">
             <w:drawing>
-              <wp:anchor distT="45720" distB="45720" distL="114300" distR="114300" simplePos="0" relativeHeight="251659264" behindDoc="0" locked="0" layoutInCell="1" allowOverlap="1" wp14:anchorId="256C6E0B" wp14:editId="4BC6698C">
+              <wp:anchor distT="45720" distB="45720" distL="114300" distR="114300" simplePos="0" relativeHeight="251659264" behindDoc="0" locked="0" layoutInCell="1" allowOverlap="1" wp14:anchorId="78FE48C1" wp14:editId="4E3A106B">
                 <wp:simplePos x="0" y="0"/>
                 <wp:positionH relativeFrom="column">
                   <wp:posOffset>1691005</wp:posOffset>
@@ -2778,7 +2721,7 @@
           </mc:Choice>
           <mc:Fallback>
             <w:pict>
-              <v:shapetype w14:anchorId="256C6E0B" id="_x0000_t202" coordsize="21600,21600" o:spt="202" path="m,l,21600r21600,l21600,xe">
+              <v:shapetype w14:anchorId="78FE48C1" id="_x0000_t202" coordsize="21600,21600" o:spt="202" path="m,l,21600r21600,l21600,xe">
                 <v:stroke joinstyle="miter"/>
                 <v:path gradientshapeok="t" o:connecttype="rect"/>
               </v:shapetype>
@@ -2845,7 +2788,7 @@
           <w:szCs w:val="24"/>
         </w:rPr>
         <w:drawing>
-          <wp:inline distT="0" distB="0" distL="0" distR="0" wp14:anchorId="39A505D3" wp14:editId="0ADD49F2">
+          <wp:inline distT="0" distB="0" distL="0" distR="0" wp14:anchorId="2494BFE6" wp14:editId="7992AB06">
             <wp:extent cx="7698251" cy="4779010"/>
             <wp:effectExtent l="0" t="7302" r="0" b="0"/>
             <wp:docPr id="1318" name="Picture 1318"/>
@@ -3439,134 +3382,108 @@
           <w:rFonts w:cs="Times New Roman"/>
           <w:noProof/>
         </w:rPr>
-        <w:t>1</w:t>
-      </w:r>
-      <w:r>
-        <w:rPr>
-          <w:rFonts w:cs="Times New Roman"/>
-        </w:rPr>
-        <w:t>.</w:t>
+        <w:t>1.2</w:t>
+      </w:r>
+      <w:r>
+        <w:rPr>
+          <w:rFonts w:cs="Times New Roman"/>
+        </w:rPr>
+        <w:fldChar w:fldCharType="end"/>
+      </w:r>
+      <w:r>
+        <w:rPr>
+          <w:rFonts w:cs="Times New Roman"/>
+        </w:rPr>
+        <w:t xml:space="preserve">, after evaluating the table </w:t>
+      </w:r>
+      <w:r>
+        <w:rPr>
+          <w:rFonts w:cs="Times New Roman"/>
+          <w:szCs w:val="24"/>
+        </w:rPr>
+        <w:t xml:space="preserve">8/9 coil span is found to be optimal choice since it will provide a significant attenuation for low order harmonics of the induced voltages with a small sacrifice in the fundamental voltages.  </w:t>
+      </w:r>
+      <w:r>
+        <w:rPr>
+          <w:rFonts w:cs="Times New Roman"/>
+          <w:szCs w:val="24"/>
+        </w:rPr>
+        <w:t xml:space="preserve">New winding diagram and MMF waveform </w:t>
+      </w:r>
+      <w:r>
+        <w:rPr>
+          <w:rFonts w:cs="Times New Roman"/>
+          <w:szCs w:val="24"/>
+        </w:rPr>
+        <w:t>is</w:t>
+      </w:r>
+      <w:r>
+        <w:rPr>
+          <w:rFonts w:cs="Times New Roman"/>
+          <w:szCs w:val="24"/>
+        </w:rPr>
+        <w:t xml:space="preserve"> given for Ia=1, Ib= -0.5 Ic=-0.5</w:t>
+      </w:r>
+      <w:r>
+        <w:rPr>
+          <w:rFonts w:cs="Times New Roman"/>
+          <w:szCs w:val="24"/>
+        </w:rPr>
+        <w:t xml:space="preserve"> in</w:t>
+      </w:r>
+      <w:r>
+        <w:rPr>
+          <w:rFonts w:cs="Times New Roman"/>
+          <w:szCs w:val="24"/>
+        </w:rPr>
+        <w:t xml:space="preserve"> </w:t>
+      </w:r>
+      <w:r>
+        <w:rPr>
+          <w:rFonts w:cs="Times New Roman"/>
+          <w:szCs w:val="24"/>
+        </w:rPr>
+        <w:fldChar w:fldCharType="begin"/>
+      </w:r>
+      <w:r>
+        <w:rPr>
+          <w:rFonts w:cs="Times New Roman"/>
+          <w:szCs w:val="24"/>
+        </w:rPr>
+        <w:instrText xml:space="preserve"> REF _Ref512096331 \h </w:instrText>
+      </w:r>
+      <w:r>
+        <w:rPr>
+          <w:rFonts w:cs="Times New Roman"/>
+          <w:szCs w:val="24"/>
+        </w:rPr>
+        <w:instrText xml:space="preserve"> \* MERGEFORMAT </w:instrText>
+      </w:r>
+      <w:r>
+        <w:rPr>
+          <w:rFonts w:cs="Times New Roman"/>
+          <w:szCs w:val="24"/>
+        </w:rPr>
+      </w:r>
+      <w:r>
+        <w:rPr>
+          <w:rFonts w:cs="Times New Roman"/>
+          <w:szCs w:val="24"/>
+        </w:rPr>
+        <w:fldChar w:fldCharType="separate"/>
+      </w:r>
+      <w:r>
+        <w:rPr>
+          <w:rFonts w:cs="Times New Roman"/>
+        </w:rPr>
+        <w:t xml:space="preserve">Figure </w:t>
       </w:r>
       <w:r>
         <w:rPr>
           <w:rFonts w:cs="Times New Roman"/>
           <w:noProof/>
         </w:rPr>
-        <w:t>2</w:t>
-      </w:r>
-      <w:r>
-        <w:rPr>
-          <w:rFonts w:cs="Times New Roman"/>
-        </w:rPr>
-        <w:fldChar w:fldCharType="end"/>
-      </w:r>
-      <w:r>
-        <w:rPr>
-          <w:rFonts w:cs="Times New Roman"/>
-        </w:rPr>
-        <w:t xml:space="preserve">, after evaluating the table </w:t>
-      </w:r>
-      <w:r>
-        <w:rPr>
-          <w:rFonts w:cs="Times New Roman"/>
-          <w:szCs w:val="24"/>
-        </w:rPr>
-        <w:t xml:space="preserve">8/9 coil span is found to be optimal choice since it will provide a significant attenuation for low order harmonics of the induced voltages with a small sacrifice in the fundamental voltages.  </w:t>
-      </w:r>
-      <w:r>
-        <w:rPr>
-          <w:rFonts w:cs="Times New Roman"/>
-          <w:szCs w:val="24"/>
-        </w:rPr>
-        <w:t xml:space="preserve">New winding diagram and MMF waveform </w:t>
-      </w:r>
-      <w:r>
-        <w:rPr>
-          <w:rFonts w:cs="Times New Roman"/>
-          <w:szCs w:val="24"/>
-        </w:rPr>
-        <w:t>is</w:t>
-      </w:r>
-      <w:r>
-        <w:rPr>
-          <w:rFonts w:cs="Times New Roman"/>
-          <w:szCs w:val="24"/>
-        </w:rPr>
-        <w:t xml:space="preserve"> given for Ia=1, Ib= -0.5 Ic=-0.5</w:t>
-      </w:r>
-      <w:r>
-        <w:rPr>
-          <w:rFonts w:cs="Times New Roman"/>
-          <w:szCs w:val="24"/>
-        </w:rPr>
-        <w:t xml:space="preserve"> in</w:t>
-      </w:r>
-      <w:r>
-        <w:rPr>
-          <w:rFonts w:cs="Times New Roman"/>
-          <w:szCs w:val="24"/>
-        </w:rPr>
-        <w:t xml:space="preserve"> </w:t>
-      </w:r>
-      <w:r>
-        <w:rPr>
-          <w:rFonts w:cs="Times New Roman"/>
-          <w:szCs w:val="24"/>
-        </w:rPr>
-        <w:fldChar w:fldCharType="begin"/>
-      </w:r>
-      <w:r>
-        <w:rPr>
-          <w:rFonts w:cs="Times New Roman"/>
-          <w:szCs w:val="24"/>
-        </w:rPr>
-        <w:instrText xml:space="preserve"> REF _Ref512096331 \h </w:instrText>
-      </w:r>
-      <w:r>
-        <w:rPr>
-          <w:rFonts w:cs="Times New Roman"/>
-          <w:szCs w:val="24"/>
-        </w:rPr>
-        <w:instrText xml:space="preserve"> \* MERGEFORMAT </w:instrText>
-      </w:r>
-      <w:r>
-        <w:rPr>
-          <w:rFonts w:cs="Times New Roman"/>
-          <w:szCs w:val="24"/>
-        </w:rPr>
-      </w:r>
-      <w:r>
-        <w:rPr>
-          <w:rFonts w:cs="Times New Roman"/>
-          <w:szCs w:val="24"/>
-        </w:rPr>
-        <w:fldChar w:fldCharType="separate"/>
-      </w:r>
-      <w:r>
-        <w:rPr>
-          <w:rFonts w:cs="Times New Roman"/>
-        </w:rPr>
-        <w:t xml:space="preserve">Figure </w:t>
-      </w:r>
-      <w:r>
-        <w:rPr>
-          <w:rFonts w:cs="Times New Roman"/>
-          <w:noProof/>
-        </w:rPr>
-        <w:t>1</w:t>
-      </w:r>
-      <w:r>
-        <w:rPr>
-          <w:rFonts w:cs="Times New Roman"/>
-        </w:rPr>
-        <w:t>.</w:t>
-      </w:r>
-      <w:r>
-        <w:rPr>
-          <w:rFonts w:cs="Times New Roman"/>
-          <w:noProof/>
-        </w:rPr>
-        <w:t>2</w:t>
+        <w:t>1.2</w:t>
       </w:r>
       <w:r>
         <w:rPr>
@@ -5170,7 +5087,7 @@
         </w:rPr>
         <w:lastRenderedPageBreak/>
         <w:drawing>
-          <wp:inline distT="0" distB="0" distL="0" distR="0" wp14:anchorId="7FF6544B" wp14:editId="5AAF112B">
+          <wp:inline distT="0" distB="0" distL="0" distR="0" wp14:anchorId="74A7DA0C" wp14:editId="6664E4B6">
             <wp:extent cx="4390609" cy="4229100"/>
             <wp:effectExtent l="0" t="0" r="0" b="0"/>
             <wp:docPr id="1" name="Picture 1"/>
@@ -5237,7 +5154,7 @@
           <w:noProof/>
         </w:rPr>
         <w:drawing>
-          <wp:inline distT="0" distB="0" distL="0" distR="0" wp14:anchorId="4BAF7F5C" wp14:editId="26B5C969">
+          <wp:inline distT="0" distB="0" distL="0" distR="0" wp14:anchorId="47A6F8C0" wp14:editId="6BA1C766">
             <wp:extent cx="5722673" cy="3457575"/>
             <wp:effectExtent l="0" t="0" r="0" b="0"/>
             <wp:docPr id="4" name="Picture 4"/>
@@ -5932,22 +5849,7 @@
           <w:noProof/>
           <w:szCs w:val="24"/>
         </w:rPr>
-        <w:t>1</w:t>
-      </w:r>
-      <w:r>
-        <w:rPr>
-          <w:rFonts w:cs="Times New Roman"/>
-          <w:szCs w:val="24"/>
-        </w:rPr>
-        <w:t>.</w:t>
-      </w:r>
-      <w:r>
-        <w:rPr>
-          <w:rFonts w:cs="Times New Roman"/>
-          <w:noProof/>
-          <w:szCs w:val="24"/>
-        </w:rPr>
-        <w:t>1</w:t>
+        <w:t>1.1</w:t>
       </w:r>
       <w:r>
         <w:rPr>
@@ -10502,17 +10404,16 @@
           <w:numId w:val="0"/>
         </w:numPr>
         <w:ind w:left="432"/>
-        <w:jc w:val="left"/>
       </w:pPr>
       <w:r>
         <w:rPr>
           <w:noProof/>
         </w:rPr>
         <w:drawing>
-          <wp:inline distT="0" distB="0" distL="0" distR="0" wp14:anchorId="27ABDF32" wp14:editId="079E370B">
-            <wp:extent cx="5972810" cy="3168015"/>
-            <wp:effectExtent l="0" t="0" r="8890" b="0"/>
-            <wp:docPr id="3" name="Picture 3"/>
+          <wp:inline distT="0" distB="0" distL="0" distR="0" wp14:anchorId="166C14FB" wp14:editId="52FA9291">
+            <wp:extent cx="5736590" cy="3042722"/>
+            <wp:effectExtent l="0" t="0" r="0" b="5715"/>
+            <wp:docPr id="8" name="Picture 8"/>
             <wp:cNvGraphicFramePr>
               <a:graphicFrameLocks xmlns:a="http://schemas.openxmlformats.org/drawingml/2006/main" noChangeAspect="1"/>
             </wp:cNvGraphicFramePr>
@@ -10532,7 +10433,7 @@
                   <pic:spPr>
                     <a:xfrm>
                       <a:off x="0" y="0"/>
-                      <a:ext cx="5972810" cy="3168015"/>
+                      <a:ext cx="5741053" cy="3045089"/>
                     </a:xfrm>
                     <a:prstGeom prst="rect">
                       <a:avLst/>
@@ -10547,33 +10448,36 @@
     </w:p>
     <w:p>
       <w:pPr>
-        <w:pStyle w:val="Caption"/>
-      </w:pPr>
-      <w:r>
-        <w:t>Figure</w:t>
-      </w:r>
-      <w:r>
-        <w:t xml:space="preserve"> 3.1</w:t>
-      </w:r>
-      <w:r>
-        <w:t xml:space="preserve"> Machine Torque at 1474 rpm</w:t>
-      </w:r>
-    </w:p>
-    <w:p>
-      <w:pPr>
-        <w:rPr>
-          <w:lang w:eastAsia="zh-CN"/>
-        </w:rPr>
+        <w:jc w:val="center"/>
+      </w:pPr>
+      <w:r>
+        <w:t>Figure 3.1</w:t>
+      </w:r>
+      <w:r>
+        <w:t xml:space="preserve"> </w:t>
+      </w:r>
+      <w:r>
+        <w:t>Torque-Speed characteristics of the designed machine</w:t>
+      </w:r>
+      <w:bookmarkStart w:id="4" w:name="_GoBack"/>
+      <w:bookmarkEnd w:id="4"/>
+      <w:r>
+        <w:t xml:space="preserve"> </w:t>
+      </w:r>
+    </w:p>
+    <w:p>
+      <w:pPr>
+        <w:jc w:val="center"/>
       </w:pPr>
       <w:r>
         <w:rPr>
           <w:noProof/>
         </w:rPr>
         <w:drawing>
-          <wp:inline distT="0" distB="0" distL="0" distR="0" wp14:anchorId="34777813" wp14:editId="0BE57659">
-            <wp:extent cx="5363210" cy="3293419"/>
-            <wp:effectExtent l="0" t="0" r="8890" b="2540"/>
-            <wp:docPr id="7" name="Picture 7"/>
+          <wp:inline distT="0" distB="0" distL="0" distR="0" wp14:anchorId="27ABDF32" wp14:editId="079E370B">
+            <wp:extent cx="5485130" cy="2909347"/>
+            <wp:effectExtent l="0" t="0" r="1270" b="5715"/>
+            <wp:docPr id="3" name="Picture 3"/>
             <wp:cNvGraphicFramePr>
               <a:graphicFrameLocks xmlns:a="http://schemas.openxmlformats.org/drawingml/2006/main" noChangeAspect="1"/>
             </wp:cNvGraphicFramePr>
@@ -10593,7 +10497,7 @@
                   <pic:spPr>
                     <a:xfrm>
                       <a:off x="0" y="0"/>
-                      <a:ext cx="5371321" cy="3298399"/>
+                      <a:ext cx="5488043" cy="2910892"/>
                     </a:xfrm>
                     <a:prstGeom prst="rect">
                       <a:avLst/>
@@ -10611,25 +10515,14 @@
         <w:pStyle w:val="Caption"/>
       </w:pPr>
       <w:r>
-        <w:t>Figure 3.</w:t>
-      </w:r>
-      <w:r>
-        <w:t>2</w:t>
-      </w:r>
-      <w:r>
-        <w:t xml:space="preserve"> </w:t>
-      </w:r>
-      <w:r>
-        <w:t>Flux Density Distribution</w:t>
-      </w:r>
-      <w:r>
-        <w:t xml:space="preserve"> </w:t>
-      </w:r>
-      <w:r>
-        <w:t>for Ia=3.67, Ib=5.45, Ic=-9.1</w:t>
-      </w:r>
-      <w:bookmarkStart w:id="4" w:name="_GoBack"/>
-      <w:bookmarkEnd w:id="4"/>
+        <w:t>Figure</w:t>
+      </w:r>
+      <w:r>
+        <w:t xml:space="preserve"> 3.2</w:t>
+      </w:r>
+      <w:r>
+        <w:t xml:space="preserve"> Machine Torque at 1474 rpm</w:t>
+      </w:r>
     </w:p>
     <w:p>
       <w:pPr>
@@ -10637,39 +10530,16 @@
           <w:lang w:eastAsia="zh-CN"/>
         </w:rPr>
       </w:pPr>
-    </w:p>
-    <w:p>
-      <w:pPr>
-        <w:pStyle w:val="Heading1"/>
-        <w:numPr>
-          <w:ilvl w:val="0"/>
-          <w:numId w:val="0"/>
-        </w:numPr>
-        <w:ind w:left="432"/>
-        <w:jc w:val="left"/>
-      </w:pPr>
-    </w:p>
-    <w:p>
-      <w:pPr>
-        <w:pStyle w:val="Heading2"/>
-        <w:numPr>
-          <w:ilvl w:val="0"/>
-          <w:numId w:val="0"/>
-        </w:numPr>
-        <w:rPr>
-          <w:rFonts w:cs="Times New Roman"/>
-          <w:b w:val="0"/>
-        </w:rPr>
-      </w:pPr>
       <w:r>
         <w:rPr>
           <w:noProof/>
         </w:rPr>
+        <w:lastRenderedPageBreak/>
         <w:drawing>
-          <wp:inline distT="0" distB="0" distL="0" distR="0" wp14:anchorId="01BE8E7D" wp14:editId="5B2FF0DF">
-            <wp:extent cx="5972810" cy="3667760"/>
-            <wp:effectExtent l="0" t="0" r="8890" b="8890"/>
-            <wp:docPr id="2" name="Picture 2"/>
+          <wp:inline distT="0" distB="0" distL="0" distR="0" wp14:anchorId="34777813" wp14:editId="0BE57659">
+            <wp:extent cx="5363210" cy="3293419"/>
+            <wp:effectExtent l="0" t="0" r="8890" b="2540"/>
+            <wp:docPr id="7" name="Picture 7"/>
             <wp:cNvGraphicFramePr>
               <a:graphicFrameLocks xmlns:a="http://schemas.openxmlformats.org/drawingml/2006/main" noChangeAspect="1"/>
             </wp:cNvGraphicFramePr>
@@ -10689,6 +10559,91 @@
                   <pic:spPr>
                     <a:xfrm>
                       <a:off x="0" y="0"/>
+                      <a:ext cx="5371321" cy="3298399"/>
+                    </a:xfrm>
+                    <a:prstGeom prst="rect">
+                      <a:avLst/>
+                    </a:prstGeom>
+                  </pic:spPr>
+                </pic:pic>
+              </a:graphicData>
+            </a:graphic>
+          </wp:inline>
+        </w:drawing>
+      </w:r>
+    </w:p>
+    <w:p>
+      <w:pPr>
+        <w:pStyle w:val="Caption"/>
+      </w:pPr>
+      <w:r>
+        <w:t>Figure 3.</w:t>
+      </w:r>
+      <w:r>
+        <w:t>3</w:t>
+      </w:r>
+      <w:r>
+        <w:t xml:space="preserve"> Flux Density Distribution for Ia=3.67, Ib=5.45, Ic=-9.1</w:t>
+      </w:r>
+    </w:p>
+    <w:p>
+      <w:pPr>
+        <w:rPr>
+          <w:lang w:eastAsia="zh-CN"/>
+        </w:rPr>
+      </w:pPr>
+    </w:p>
+    <w:p>
+      <w:pPr>
+        <w:pStyle w:val="Heading1"/>
+        <w:numPr>
+          <w:ilvl w:val="0"/>
+          <w:numId w:val="0"/>
+        </w:numPr>
+        <w:ind w:left="432"/>
+        <w:jc w:val="left"/>
+      </w:pPr>
+    </w:p>
+    <w:p>
+      <w:pPr>
+        <w:pStyle w:val="Heading2"/>
+        <w:numPr>
+          <w:ilvl w:val="0"/>
+          <w:numId w:val="0"/>
+        </w:numPr>
+        <w:rPr>
+          <w:rFonts w:cs="Times New Roman"/>
+          <w:b w:val="0"/>
+        </w:rPr>
+      </w:pPr>
+      <w:r>
+        <w:rPr>
+          <w:noProof/>
+        </w:rPr>
+        <w:drawing>
+          <wp:inline distT="0" distB="0" distL="0" distR="0" wp14:anchorId="01BE8E7D" wp14:editId="5B2FF0DF">
+            <wp:extent cx="5972810" cy="3667760"/>
+            <wp:effectExtent l="0" t="0" r="8890" b="8890"/>
+            <wp:docPr id="2" name="Picture 2"/>
+            <wp:cNvGraphicFramePr>
+              <a:graphicFrameLocks xmlns:a="http://schemas.openxmlformats.org/drawingml/2006/main" noChangeAspect="1"/>
+            </wp:cNvGraphicFramePr>
+            <a:graphic xmlns:a="http://schemas.openxmlformats.org/drawingml/2006/main">
+              <a:graphicData uri="http://schemas.openxmlformats.org/drawingml/2006/picture">
+                <pic:pic xmlns:pic="http://schemas.openxmlformats.org/drawingml/2006/picture">
+                  <pic:nvPicPr>
+                    <pic:cNvPr id="1" name=""/>
+                    <pic:cNvPicPr/>
+                  </pic:nvPicPr>
+                  <pic:blipFill>
+                    <a:blip r:embed="rId17"/>
+                    <a:stretch>
+                      <a:fillRect/>
+                    </a:stretch>
+                  </pic:blipFill>
+                  <pic:spPr>
+                    <a:xfrm>
+                      <a:off x="0" y="0"/>
                       <a:ext cx="5972810" cy="3667760"/>
                     </a:xfrm>
                     <a:prstGeom prst="rect">
@@ -10930,7 +10885,7 @@
         </w:rPr>
         <w:t xml:space="preserve">[1] </w:t>
       </w:r>
-      <w:hyperlink r:id="rId17" w:history="1">
+      <w:hyperlink r:id="rId18" w:history="1">
         <w:r>
           <w:rPr>
             <w:b w:val="0"/>
@@ -13615,7 +13570,7 @@
 </file>
 
 <file path=customXml/itemProps1.xml><?xml version="1.0" encoding="utf-8"?>
-<ds:datastoreItem xmlns:ds="http://schemas.openxmlformats.org/officeDocument/2006/customXml" ds:itemID="{201D36F2-F941-457A-9D53-A8BC8A9A3122}">
+<ds:datastoreItem xmlns:ds="http://schemas.openxmlformats.org/officeDocument/2006/customXml" ds:itemID="{DAF798FE-D85D-4CEF-A32B-E78E24BF4027}">
   <ds:schemaRefs>
     <ds:schemaRef ds:uri="http://schemas.openxmlformats.org/officeDocument/2006/bibliography"/>
   </ds:schemaRefs>

</xml_diff>